<commit_message>
Scaler_Clustering case study add
</commit_message>
<xml_diff>
--- a/10_Target_SQL/Target_SQL .docx
+++ b/10_Target_SQL/Target_SQL .docx
@@ -570,7 +570,16 @@
         </w:rPr>
       </w:pPr>
       <w:r>
-        <w:rPr/>
+        <w:rPr>
+          <w:rFonts w:eastAsia="宋体" w:cs="Shruti" w:cstheme="majorBidi" w:eastAsiaTheme="majorEastAsia" w:ascii="Cooper Black" w:hAnsi="Cooper Black"/>
+          <w:b/>
+          <w:color w:val="FF0000"/>
+          <w:kern w:val="0"/>
+          <w:sz w:val="72"/>
+          <w:szCs w:val="32"/>
+          <w:u w:val="single"/>
+          <w:lang w:val="en-US" w:eastAsia="en-US" w:bidi="gu-IN"/>
+        </w:rPr>
       </w:r>
     </w:p>
     <w:p>
@@ -589,7 +598,16 @@
         </w:rPr>
       </w:pPr>
       <w:r>
-        <w:rPr/>
+        <w:rPr>
+          <w:rFonts w:eastAsia="宋体" w:cs="Shruti" w:cstheme="majorBidi" w:eastAsiaTheme="majorEastAsia" w:ascii="Cooper Black" w:hAnsi="Cooper Black"/>
+          <w:b/>
+          <w:color w:val="FF0000"/>
+          <w:kern w:val="0"/>
+          <w:sz w:val="72"/>
+          <w:szCs w:val="32"/>
+          <w:u w:val="single"/>
+          <w:lang w:val="en-US" w:eastAsia="en-US" w:bidi="gu-IN"/>
+        </w:rPr>
       </w:r>
       <w:r>
         <w:br w:type="page"/>
@@ -614,11 +632,7 @@
       <w:bookmarkEnd w:id="0"/>
       <w:r>
         <w:rPr/>
-        <w:t>1. I</w:t>
-      </w:r>
-      <w:r>
-        <w:rPr/>
-        <w:t>mport the dataset and do usual exploratory analysis steps like checking the structure &amp; characteristics of the dataset</w:t>
+        <w:t>1. Import the dataset and do usual exploratory analysis steps like checking the structure &amp; characteristics of the dataset</w:t>
       </w:r>
     </w:p>
     <w:p>
@@ -891,11 +905,7 @@
       <w:bookmarkEnd w:id="1"/>
       <w:r>
         <w:rPr/>
-        <w:t xml:space="preserve">1. </w:t>
-      </w:r>
-      <w:r>
-        <w:rPr/>
-        <w:t>Data type of columns in a table</w:t>
+        <w:t>1. Data type of columns in a table</w:t>
       </w:r>
     </w:p>
     <w:p>
@@ -1000,7 +1010,16 @@
         </w:rPr>
       </w:pPr>
       <w:r>
-        <w:rPr/>
+        <w:rPr>
+          <w:rFonts w:eastAsia="宋体" w:cs="Shruti" w:cstheme="majorBidi" w:eastAsiaTheme="majorEastAsia" w:ascii="Cooper Black" w:hAnsi="Cooper Black"/>
+          <w:b/>
+          <w:color w:val="FF0000"/>
+          <w:kern w:val="0"/>
+          <w:sz w:val="72"/>
+          <w:szCs w:val="32"/>
+          <w:u w:val="single"/>
+          <w:lang w:val="en-US" w:eastAsia="en-US" w:bidi="gu-IN"/>
+        </w:rPr>
       </w:r>
     </w:p>
     <w:p>
@@ -1019,7 +1038,16 @@
         </w:rPr>
       </w:pPr>
       <w:r>
-        <w:rPr/>
+        <w:rPr>
+          <w:rFonts w:eastAsia="宋体" w:cs="Shruti" w:cstheme="majorBidi" w:eastAsiaTheme="majorEastAsia" w:ascii="Cooper Black" w:hAnsi="Cooper Black"/>
+          <w:b/>
+          <w:color w:val="FF0000"/>
+          <w:kern w:val="0"/>
+          <w:sz w:val="72"/>
+          <w:szCs w:val="32"/>
+          <w:u w:val="single"/>
+          <w:lang w:val="en-US" w:eastAsia="en-US" w:bidi="gu-IN"/>
+        </w:rPr>
       </w:r>
     </w:p>
     <w:p>
@@ -1046,11 +1074,7 @@
       <w:bookmarkEnd w:id="2"/>
       <w:r>
         <w:rPr/>
-        <w:t xml:space="preserve">2. </w:t>
-      </w:r>
-      <w:r>
-        <w:rPr/>
-        <w:t>Time period for which the data is given</w:t>
+        <w:t>2. Time period for which the data is given</w:t>
       </w:r>
     </w:p>
     <w:p>
@@ -1226,18 +1250,15 @@
       <w:bookmarkEnd w:id="3"/>
       <w:r>
         <w:rPr/>
-        <w:t xml:space="preserve">3. </w:t>
-      </w:r>
-      <w:r>
-        <w:rPr/>
-        <w:t>Cities and States of customers ordered during the given period</w:t>
-      </w:r>
-    </w:p>
-    <w:p>
-      <w:pPr>
-        <w:pStyle w:val="Normal"/>
-        <w:rPr>
-          <w:rFonts w:ascii="Times New Roman" w:hAnsi="Times New Roman" w:eastAsia="Calibri" w:cs="Shruti" w:eastAsiaTheme="minorHAnsi"/>
+        <w:t>3. Cities and States of customers ordered during the given period</w:t>
+      </w:r>
+    </w:p>
+    <w:p>
+      <w:pPr>
+        <w:pStyle w:val="Normal"/>
+        <w:rPr>
+          <w:rFonts w:ascii="Times New Roman" w:hAnsi="Times New Roman" w:eastAsia="Calibri" w:cs="Shruti" w:eastAsiaTheme="minorHAnsi"/>
+          <w:b w:val="false"/>
           <w:b w:val="false"/>
           <w:color w:val="auto"/>
           <w:kern w:val="0"/>
@@ -1268,6 +1289,7 @@
         <w:rPr>
           <w:rFonts w:ascii="Times New Roman" w:hAnsi="Times New Roman" w:eastAsia="Calibri" w:cs="Shruti" w:eastAsiaTheme="minorHAnsi"/>
           <w:b w:val="false"/>
+          <w:b w:val="false"/>
           <w:color w:val="auto"/>
           <w:kern w:val="0"/>
           <w:sz w:val="28"/>
@@ -1297,6 +1319,7 @@
         <w:rPr>
           <w:rFonts w:ascii="Times New Roman" w:hAnsi="Times New Roman" w:eastAsia="Calibri" w:cs="Shruti" w:eastAsiaTheme="minorHAnsi"/>
           <w:b w:val="false"/>
+          <w:b w:val="false"/>
           <w:color w:val="auto"/>
           <w:kern w:val="0"/>
           <w:sz w:val="28"/>
@@ -1366,14 +1389,28 @@
         <w:rPr>
           <w:rFonts w:ascii="Times New Roman" w:hAnsi="Times New Roman" w:eastAsia="Calibri" w:cs="Shruti" w:eastAsiaTheme="minorHAnsi"/>
           <w:b w:val="false"/>
-          <w:color w:val="auto"/>
-          <w:kern w:val="0"/>
-          <w:sz w:val="28"/>
-          <w:szCs w:val="22"/>
-          <w:shd w:fill="FFFFFE" w:val="clear"/>
-          <w:lang w:val="en-US" w:eastAsia="en-US" w:bidi="gu-IN"/>
-        </w:rPr>
-      </w:pPr>
+          <w:b w:val="false"/>
+          <w:color w:val="auto"/>
+          <w:kern w:val="0"/>
+          <w:sz w:val="28"/>
+          <w:szCs w:val="22"/>
+          <w:shd w:fill="FFFFFE" w:val="clear"/>
+          <w:lang w:val="en-US" w:eastAsia="en-US" w:bidi="gu-IN"/>
+        </w:rPr>
+      </w:pPr>
+      <w:r>
+        <w:rPr>
+          <w:rFonts w:eastAsia="Calibri" w:cs="Shruti" w:eastAsiaTheme="minorHAnsi"/>
+          <w:b w:val="false"/>
+          <w:color w:val="000000"/>
+          <w:kern w:val="0"/>
+          <w:sz w:val="28"/>
+          <w:szCs w:val="22"/>
+          <w:shd w:fill="FFFFFE" w:val="clear"/>
+          <w:lang w:val="en-US" w:eastAsia="en-US" w:bidi="gu-IN"/>
+        </w:rPr>
+        <w:t xml:space="preserve">inner </w:t>
+      </w:r>
       <w:r>
         <w:rPr>
           <w:rFonts w:eastAsia="Calibri" w:cs="Shruti" w:eastAsiaTheme="minorHAnsi"/>
@@ -1395,6 +1432,7 @@
         <w:rPr>
           <w:rFonts w:ascii="Times New Roman" w:hAnsi="Times New Roman" w:eastAsia="Calibri" w:cs="Shruti" w:eastAsiaTheme="minorHAnsi"/>
           <w:b w:val="false"/>
+          <w:b w:val="false"/>
           <w:color w:val="auto"/>
           <w:kern w:val="0"/>
           <w:sz w:val="28"/>
@@ -1424,6 +1462,7 @@
         <w:rPr>
           <w:rFonts w:ascii="Times New Roman" w:hAnsi="Times New Roman" w:eastAsia="Calibri" w:cs="Shruti" w:eastAsiaTheme="minorHAnsi"/>
           <w:b w:val="false"/>
+          <w:b w:val="false"/>
           <w:color w:val="auto"/>
           <w:kern w:val="0"/>
           <w:sz w:val="28"/>
@@ -1453,6 +1492,7 @@
         <w:rPr>
           <w:rFonts w:ascii="Times New Roman" w:hAnsi="Times New Roman" w:eastAsia="Calibri" w:cs="Shruti" w:eastAsiaTheme="minorHAnsi"/>
           <w:b w:val="false"/>
+          <w:b w:val="false"/>
           <w:color w:val="auto"/>
           <w:kern w:val="0"/>
           <w:sz w:val="28"/>
@@ -1482,6 +1522,7 @@
         <w:rPr>
           <w:rFonts w:ascii="Times New Roman" w:hAnsi="Times New Roman" w:eastAsia="Calibri" w:cs="Shruti" w:eastAsiaTheme="minorHAnsi"/>
           <w:b w:val="false"/>
+          <w:b w:val="false"/>
           <w:color w:val="auto"/>
           <w:kern w:val="0"/>
           <w:sz w:val="28"/>
@@ -1511,54 +1552,90 @@
         <w:rPr>
           <w:rFonts w:ascii="Times New Roman" w:hAnsi="Times New Roman" w:eastAsia="Calibri" w:cs="Shruti" w:eastAsiaTheme="minorHAnsi"/>
           <w:b w:val="false"/>
-          <w:color w:val="auto"/>
-          <w:kern w:val="0"/>
-          <w:sz w:val="28"/>
-          <w:szCs w:val="22"/>
-          <w:shd w:fill="FFFFFE" w:val="clear"/>
-          <w:lang w:val="en-US" w:eastAsia="en-US" w:bidi="gu-IN"/>
-        </w:rPr>
-      </w:pPr>
-      <w:r>
-        <w:rPr>
-          <w:rFonts w:eastAsia="Calibri" w:cs="Shruti" w:eastAsiaTheme="minorHAnsi"/>
-          <w:b w:val="false"/>
-          <w:color w:val="000000"/>
-          <w:kern w:val="0"/>
-          <w:sz w:val="28"/>
-          <w:szCs w:val="22"/>
-          <w:shd w:fill="FFFFFE" w:val="clear"/>
-          <w:lang w:val="en-US" w:eastAsia="en-US" w:bidi="gu-IN"/>
-        </w:rPr>
-        <w:t>'2018-10-17 17:30:18';</w:t>
-      </w:r>
-    </w:p>
-    <w:p>
-      <w:pPr>
-        <w:pStyle w:val="Normal"/>
-        <w:spacing w:lineRule="atLeast" w:line="192" w:before="0" w:after="0"/>
-        <w:rPr>
-          <w:rFonts w:ascii="Times New Roman" w:hAnsi="Times New Roman" w:eastAsia="Calibri" w:cs="Shruti" w:eastAsiaTheme="minorHAnsi"/>
-          <w:b w:val="false"/>
-          <w:color w:val="auto"/>
-          <w:kern w:val="0"/>
-          <w:sz w:val="28"/>
-          <w:szCs w:val="22"/>
-          <w:shd w:fill="FFFFFE" w:val="clear"/>
-          <w:lang w:val="en-US" w:eastAsia="en-US" w:bidi="gu-IN"/>
-        </w:rPr>
-      </w:pPr>
-      <w:r>
-        <w:rPr>
-          <w:rFonts w:eastAsia="Calibri" w:cs="Shruti" w:eastAsiaTheme="minorHAnsi"/>
-          <w:b w:val="false"/>
-          <w:color w:val="000000"/>
-          <w:kern w:val="0"/>
-          <w:sz w:val="28"/>
-          <w:szCs w:val="22"/>
-          <w:shd w:fill="FFFFFE" w:val="clear"/>
-          <w:lang w:val="en-US" w:eastAsia="en-US" w:bidi="gu-IN"/>
-        </w:rPr>
+          <w:b w:val="false"/>
+          <w:color w:val="auto"/>
+          <w:kern w:val="0"/>
+          <w:sz w:val="28"/>
+          <w:szCs w:val="22"/>
+          <w:shd w:fill="FFFFFE" w:val="clear"/>
+          <w:lang w:val="en-US" w:eastAsia="en-US" w:bidi="gu-IN"/>
+        </w:rPr>
+      </w:pPr>
+      <w:r>
+        <w:rPr>
+          <w:rFonts w:eastAsia="Calibri" w:cs="Shruti" w:eastAsiaTheme="minorHAnsi"/>
+          <w:b w:val="false"/>
+          <w:color w:val="000000"/>
+          <w:kern w:val="0"/>
+          <w:sz w:val="28"/>
+          <w:szCs w:val="22"/>
+          <w:shd w:fill="FFFFFE" w:val="clear"/>
+          <w:lang w:val="en-US" w:eastAsia="en-US" w:bidi="gu-IN"/>
+        </w:rPr>
+        <w:t xml:space="preserve">'2018-10-17 17:30:18' </w:t>
+      </w:r>
+    </w:p>
+    <w:p>
+      <w:pPr>
+        <w:pStyle w:val="Normal"/>
+        <w:spacing w:lineRule="atLeast" w:line="192" w:before="0" w:after="0"/>
+        <w:rPr>
+          <w:rFonts w:ascii="Times New Roman" w:hAnsi="Times New Roman" w:eastAsia="Calibri" w:cs="Shruti" w:eastAsiaTheme="minorHAnsi"/>
+          <w:b w:val="false"/>
+          <w:b w:val="false"/>
+          <w:color w:val="auto"/>
+          <w:kern w:val="0"/>
+          <w:sz w:val="28"/>
+          <w:szCs w:val="22"/>
+          <w:shd w:fill="FFFFFE" w:val="clear"/>
+          <w:lang w:val="en-US" w:eastAsia="en-US" w:bidi="gu-IN"/>
+        </w:rPr>
+      </w:pPr>
+      <w:r>
+        <w:rPr>
+          <w:rFonts w:eastAsia="Calibri" w:cs="Shruti" w:eastAsiaTheme="minorHAnsi"/>
+          <w:b w:val="false"/>
+          <w:color w:val="000000"/>
+          <w:kern w:val="0"/>
+          <w:sz w:val="28"/>
+          <w:szCs w:val="22"/>
+          <w:shd w:fill="FFFFFE" w:val="clear"/>
+          <w:lang w:val="en-US" w:eastAsia="en-US" w:bidi="gu-IN"/>
+        </w:rPr>
+        <w:t>and UPPER(o.order_status) = ‘delivered’</w:t>
+      </w:r>
+      <w:r>
+        <w:rPr>
+          <w:rFonts w:eastAsia="Calibri" w:cs="Shruti" w:eastAsiaTheme="minorHAnsi"/>
+          <w:b w:val="false"/>
+          <w:color w:val="000000"/>
+          <w:kern w:val="0"/>
+          <w:sz w:val="28"/>
+          <w:szCs w:val="22"/>
+          <w:shd w:fill="FFFFFE" w:val="clear"/>
+          <w:lang w:val="en-US" w:eastAsia="en-US" w:bidi="gu-IN"/>
+        </w:rPr>
+        <w:t>;</w:t>
+      </w:r>
+    </w:p>
+    <w:p>
+      <w:pPr>
+        <w:pStyle w:val="Normal"/>
+        <w:spacing w:lineRule="atLeast" w:line="192" w:before="0" w:after="0"/>
+        <w:rPr>
+          <w:rFonts w:ascii="Times New Roman" w:hAnsi="Times New Roman" w:eastAsia="Calibri" w:cs="Shruti" w:eastAsiaTheme="minorHAnsi"/>
+          <w:b w:val="false"/>
+          <w:b w:val="false"/>
+          <w:color w:val="auto"/>
+          <w:kern w:val="0"/>
+          <w:sz w:val="28"/>
+          <w:szCs w:val="22"/>
+          <w:shd w:fill="FFFFFE" w:val="clear"/>
+          <w:lang w:val="en-US" w:eastAsia="en-US" w:bidi="gu-IN"/>
+        </w:rPr>
+      </w:pPr>
+      <w:r>
+        <w:rPr/>
         <w:drawing>
           <wp:inline distT="0" distB="0" distL="0" distR="0">
             <wp:extent cx="4358640" cy="1988820"/>
@@ -1614,7 +1691,16 @@
         </w:rPr>
       </w:pPr>
       <w:r>
-        <w:rPr/>
+        <w:rPr>
+          <w:rFonts w:eastAsia="宋体" w:cs="Shruti" w:cstheme="majorBidi" w:eastAsiaTheme="majorEastAsia" w:ascii="Cooper Black" w:hAnsi="Cooper Black"/>
+          <w:b/>
+          <w:color w:val="FF0000"/>
+          <w:kern w:val="0"/>
+          <w:sz w:val="72"/>
+          <w:szCs w:val="32"/>
+          <w:u w:val="single"/>
+          <w:lang w:val="en-US" w:eastAsia="en-US" w:bidi="gu-IN"/>
+        </w:rPr>
       </w:r>
     </w:p>
     <w:p>
@@ -1636,11 +1722,7 @@
       <w:bookmarkEnd w:id="4"/>
       <w:r>
         <w:rPr/>
-        <w:t xml:space="preserve">2. </w:t>
-      </w:r>
-      <w:r>
-        <w:rPr/>
-        <w:t>In-depth Exploration:</w:t>
+        <w:t>2. In-depth Exploration:</w:t>
       </w:r>
     </w:p>
     <w:p>
@@ -1674,6 +1756,7 @@
         <w:rPr>
           <w:rFonts w:ascii="Times New Roman" w:hAnsi="Times New Roman" w:eastAsia="Calibri" w:cs="Shruti" w:eastAsiaTheme="minorHAnsi"/>
           <w:b w:val="false"/>
+          <w:b w:val="false"/>
           <w:color w:val="auto"/>
           <w:kern w:val="0"/>
           <w:sz w:val="28"/>
@@ -1703,6 +1786,7 @@
         <w:rPr>
           <w:rFonts w:ascii="Times New Roman" w:hAnsi="Times New Roman" w:eastAsia="Calibri" w:cs="Shruti" w:eastAsiaTheme="minorHAnsi"/>
           <w:b w:val="false"/>
+          <w:b w:val="false"/>
           <w:color w:val="auto"/>
           <w:kern w:val="0"/>
           <w:sz w:val="28"/>
@@ -1745,6 +1829,7 @@
         <w:rPr>
           <w:rFonts w:ascii="Times New Roman" w:hAnsi="Times New Roman" w:eastAsia="Calibri" w:cs="Shruti" w:eastAsiaTheme="minorHAnsi"/>
           <w:b w:val="false"/>
+          <w:b w:val="false"/>
           <w:color w:val="auto"/>
           <w:kern w:val="0"/>
           <w:sz w:val="28"/>
@@ -1787,6 +1872,7 @@
         <w:rPr>
           <w:rFonts w:ascii="Times New Roman" w:hAnsi="Times New Roman" w:eastAsia="Calibri" w:cs="Shruti" w:eastAsiaTheme="minorHAnsi"/>
           <w:b w:val="false"/>
+          <w:b w:val="false"/>
           <w:color w:val="auto"/>
           <w:kern w:val="0"/>
           <w:sz w:val="28"/>
@@ -1829,6 +1915,7 @@
         <w:rPr>
           <w:rFonts w:ascii="Times New Roman" w:hAnsi="Times New Roman" w:eastAsia="Calibri" w:cs="Shruti" w:eastAsiaTheme="minorHAnsi"/>
           <w:b w:val="false"/>
+          <w:b w:val="false"/>
           <w:color w:val="auto"/>
           <w:kern w:val="0"/>
           <w:sz w:val="28"/>
@@ -1871,6 +1958,7 @@
         <w:rPr>
           <w:rFonts w:ascii="Times New Roman" w:hAnsi="Times New Roman" w:eastAsia="Calibri" w:cs="Shruti" w:eastAsiaTheme="minorHAnsi"/>
           <w:b w:val="false"/>
+          <w:b w:val="false"/>
           <w:color w:val="auto"/>
           <w:kern w:val="0"/>
           <w:sz w:val="28"/>
@@ -1913,6 +2001,7 @@
         <w:rPr>
           <w:rFonts w:ascii="Times New Roman" w:hAnsi="Times New Roman" w:eastAsia="Calibri" w:cs="Shruti" w:eastAsiaTheme="minorHAnsi"/>
           <w:b w:val="false"/>
+          <w:b w:val="false"/>
           <w:color w:val="auto"/>
           <w:kern w:val="0"/>
           <w:sz w:val="28"/>
@@ -1955,6 +2044,7 @@
         <w:rPr>
           <w:rFonts w:ascii="Times New Roman" w:hAnsi="Times New Roman" w:eastAsia="Calibri" w:cs="Shruti" w:eastAsiaTheme="minorHAnsi"/>
           <w:b w:val="false"/>
+          <w:b w:val="false"/>
           <w:color w:val="auto"/>
           <w:kern w:val="0"/>
           <w:sz w:val="28"/>
@@ -1984,6 +2074,7 @@
         <w:rPr>
           <w:rFonts w:ascii="Times New Roman" w:hAnsi="Times New Roman" w:eastAsia="Calibri" w:cs="Shruti" w:eastAsiaTheme="minorHAnsi"/>
           <w:b w:val="false"/>
+          <w:b w:val="false"/>
           <w:color w:val="auto"/>
           <w:kern w:val="0"/>
           <w:sz w:val="28"/>
@@ -2026,6 +2117,7 @@
         <w:rPr>
           <w:rFonts w:ascii="Times New Roman" w:hAnsi="Times New Roman" w:eastAsia="Calibri" w:cs="Shruti" w:eastAsiaTheme="minorHAnsi"/>
           <w:b w:val="false"/>
+          <w:b w:val="false"/>
           <w:color w:val="auto"/>
           <w:kern w:val="0"/>
           <w:sz w:val="28"/>
@@ -2055,6 +2147,7 @@
         <w:rPr>
           <w:rFonts w:ascii="Times New Roman" w:hAnsi="Times New Roman" w:eastAsia="Calibri" w:cs="Shruti" w:eastAsiaTheme="minorHAnsi"/>
           <w:b w:val="false"/>
+          <w:b w:val="false"/>
           <w:color w:val="auto"/>
           <w:kern w:val="0"/>
           <w:sz w:val="28"/>
@@ -2097,6 +2190,7 @@
         <w:rPr>
           <w:rFonts w:ascii="Times New Roman" w:hAnsi="Times New Roman" w:eastAsia="Calibri" w:cs="Shruti" w:eastAsiaTheme="minorHAnsi"/>
           <w:b w:val="false"/>
+          <w:b w:val="false"/>
           <w:color w:val="auto"/>
           <w:kern w:val="0"/>
           <w:sz w:val="28"/>
@@ -2126,6 +2220,7 @@
         <w:rPr>
           <w:rFonts w:ascii="Times New Roman" w:hAnsi="Times New Roman" w:eastAsia="Calibri" w:cs="Shruti" w:eastAsiaTheme="minorHAnsi"/>
           <w:b w:val="false"/>
+          <w:b w:val="false"/>
           <w:color w:val="auto"/>
           <w:kern w:val="0"/>
           <w:sz w:val="28"/>
@@ -2168,6 +2263,7 @@
         <w:rPr>
           <w:rFonts w:ascii="Times New Roman" w:hAnsi="Times New Roman" w:eastAsia="Calibri" w:cs="Shruti" w:eastAsiaTheme="minorHAnsi"/>
           <w:b w:val="false"/>
+          <w:b w:val="false"/>
           <w:color w:val="auto"/>
           <w:kern w:val="0"/>
           <w:sz w:val="28"/>
@@ -2210,6 +2306,7 @@
         <w:rPr>
           <w:rFonts w:ascii="Times New Roman" w:hAnsi="Times New Roman" w:eastAsia="Calibri" w:cs="Shruti" w:eastAsiaTheme="minorHAnsi"/>
           <w:b w:val="false"/>
+          <w:b w:val="false"/>
           <w:color w:val="auto"/>
           <w:kern w:val="0"/>
           <w:sz w:val="28"/>
@@ -2252,6 +2349,7 @@
         <w:rPr>
           <w:rFonts w:ascii="Times New Roman" w:hAnsi="Times New Roman" w:eastAsia="Calibri" w:cs="Shruti" w:eastAsiaTheme="minorHAnsi"/>
           <w:b w:val="false"/>
+          <w:b w:val="false"/>
           <w:color w:val="auto"/>
           <w:kern w:val="0"/>
           <w:sz w:val="28"/>
@@ -2293,6 +2391,7 @@
         <w:spacing w:lineRule="atLeast" w:line="192" w:before="0" w:after="0"/>
         <w:rPr>
           <w:rFonts w:ascii="Times New Roman" w:hAnsi="Times New Roman" w:eastAsia="Calibri" w:cs="Shruti" w:eastAsiaTheme="minorHAnsi"/>
+          <w:b w:val="false"/>
           <w:b w:val="false"/>
           <w:color w:val="auto"/>
           <w:kern w:val="0"/>
@@ -2381,6 +2480,7 @@
         <w:rPr>
           <w:rFonts w:ascii="Times New Roman" w:hAnsi="Times New Roman" w:eastAsia="Calibri" w:cs="Shruti" w:eastAsiaTheme="minorHAnsi"/>
           <w:b w:val="false"/>
+          <w:b w:val="false"/>
           <w:color w:val="auto"/>
           <w:kern w:val="0"/>
           <w:sz w:val="28"/>
@@ -2410,6 +2510,7 @@
         <w:rPr>
           <w:rFonts w:ascii="Times New Roman" w:hAnsi="Times New Roman" w:eastAsia="Calibri" w:cs="Shruti" w:eastAsiaTheme="minorHAnsi"/>
           <w:b w:val="false"/>
+          <w:b w:val="false"/>
           <w:color w:val="auto"/>
           <w:kern w:val="0"/>
           <w:sz w:val="28"/>
@@ -2452,33 +2553,35 @@
         <w:rPr>
           <w:rFonts w:ascii="Times New Roman" w:hAnsi="Times New Roman" w:eastAsia="Calibri" w:cs="Shruti" w:eastAsiaTheme="minorHAnsi"/>
           <w:b w:val="false"/>
-          <w:color w:val="auto"/>
-          <w:kern w:val="0"/>
-          <w:sz w:val="28"/>
-          <w:szCs w:val="22"/>
-          <w:shd w:fill="FFFFFE" w:val="clear"/>
-          <w:lang w:val="en-US" w:eastAsia="en-US" w:bidi="gu-IN"/>
-        </w:rPr>
-      </w:pPr>
-      <w:r>
-        <w:rPr>
-          <w:rFonts w:eastAsia="Calibri" w:cs="Shruti" w:eastAsiaTheme="minorHAnsi"/>
-          <w:b w:val="false"/>
-          <w:color w:val="000000"/>
-          <w:kern w:val="0"/>
-          <w:sz w:val="28"/>
-          <w:szCs w:val="22"/>
-          <w:shd w:fill="FFFFFE" w:val="clear"/>
-          <w:lang w:val="en-US" w:eastAsia="en-US" w:bidi="gu-IN"/>
-        </w:rPr>
-      </w:r>
-    </w:p>
-    <w:p>
-      <w:pPr>
-        <w:pStyle w:val="Normal"/>
-        <w:spacing w:lineRule="atLeast" w:line="192" w:before="0" w:after="0"/>
-        <w:rPr>
-          <w:rFonts w:ascii="Times New Roman" w:hAnsi="Times New Roman" w:eastAsia="Calibri" w:cs="Shruti" w:eastAsiaTheme="minorHAnsi"/>
+          <w:b w:val="false"/>
+          <w:color w:val="auto"/>
+          <w:kern w:val="0"/>
+          <w:sz w:val="28"/>
+          <w:szCs w:val="22"/>
+          <w:shd w:fill="FFFFFE" w:val="clear"/>
+          <w:lang w:val="en-US" w:eastAsia="en-US" w:bidi="gu-IN"/>
+        </w:rPr>
+      </w:pPr>
+      <w:r>
+        <w:rPr>
+          <w:rFonts w:eastAsia="Calibri" w:cs="Shruti" w:eastAsiaTheme="minorHAnsi"/>
+          <w:b w:val="false"/>
+          <w:color w:val="000000"/>
+          <w:kern w:val="0"/>
+          <w:sz w:val="28"/>
+          <w:szCs w:val="22"/>
+          <w:shd w:fill="FFFFFE" w:val="clear"/>
+          <w:lang w:val="en-US" w:eastAsia="en-US" w:bidi="gu-IN"/>
+        </w:rPr>
+      </w:r>
+    </w:p>
+    <w:p>
+      <w:pPr>
+        <w:pStyle w:val="Normal"/>
+        <w:spacing w:lineRule="atLeast" w:line="192" w:before="0" w:after="0"/>
+        <w:rPr>
+          <w:rFonts w:ascii="Times New Roman" w:hAnsi="Times New Roman" w:eastAsia="Calibri" w:cs="Shruti" w:eastAsiaTheme="minorHAnsi"/>
+          <w:b w:val="false"/>
           <w:b w:val="false"/>
           <w:color w:val="auto"/>
           <w:kern w:val="0"/>
@@ -2522,6 +2625,7 @@
         <w:rPr>
           <w:rFonts w:ascii="Times New Roman" w:hAnsi="Times New Roman" w:eastAsia="Calibri" w:cs="Shruti" w:eastAsiaTheme="minorHAnsi"/>
           <w:b w:val="false"/>
+          <w:b w:val="false"/>
           <w:color w:val="auto"/>
           <w:kern w:val="0"/>
           <w:sz w:val="28"/>
@@ -2564,6 +2668,7 @@
         <w:rPr>
           <w:rFonts w:ascii="Times New Roman" w:hAnsi="Times New Roman" w:eastAsia="Calibri" w:cs="Shruti" w:eastAsiaTheme="minorHAnsi"/>
           <w:b w:val="false"/>
+          <w:b w:val="false"/>
           <w:color w:val="auto"/>
           <w:kern w:val="0"/>
           <w:sz w:val="28"/>
@@ -2606,6 +2711,7 @@
         <w:rPr>
           <w:rFonts w:ascii="Times New Roman" w:hAnsi="Times New Roman" w:eastAsia="Calibri" w:cs="Shruti" w:eastAsiaTheme="minorHAnsi"/>
           <w:b w:val="false"/>
+          <w:b w:val="false"/>
           <w:color w:val="auto"/>
           <w:kern w:val="0"/>
           <w:sz w:val="28"/>
@@ -2635,6 +2741,7 @@
         <w:rPr>
           <w:rFonts w:ascii="Times New Roman" w:hAnsi="Times New Roman" w:eastAsia="Calibri" w:cs="Shruti" w:eastAsiaTheme="minorHAnsi"/>
           <w:b w:val="false"/>
+          <w:b w:val="false"/>
           <w:color w:val="auto"/>
           <w:kern w:val="0"/>
           <w:sz w:val="28"/>
@@ -2677,6 +2784,7 @@
         <w:rPr>
           <w:rFonts w:ascii="Times New Roman" w:hAnsi="Times New Roman" w:eastAsia="Calibri" w:cs="Shruti" w:eastAsiaTheme="minorHAnsi"/>
           <w:b w:val="false"/>
+          <w:b w:val="false"/>
           <w:color w:val="auto"/>
           <w:kern w:val="0"/>
           <w:sz w:val="28"/>
@@ -2706,6 +2814,7 @@
         <w:rPr>
           <w:rFonts w:ascii="Times New Roman" w:hAnsi="Times New Roman" w:eastAsia="Calibri" w:cs="Shruti" w:eastAsiaTheme="minorHAnsi"/>
           <w:b w:val="false"/>
+          <w:b w:val="false"/>
           <w:color w:val="auto"/>
           <w:kern w:val="0"/>
           <w:sz w:val="28"/>
@@ -2748,6 +2857,7 @@
         <w:rPr>
           <w:rFonts w:ascii="Times New Roman" w:hAnsi="Times New Roman" w:eastAsia="Calibri" w:cs="Shruti" w:eastAsiaTheme="minorHAnsi"/>
           <w:b w:val="false"/>
+          <w:b w:val="false"/>
           <w:color w:val="auto"/>
           <w:kern w:val="0"/>
           <w:sz w:val="28"/>
@@ -2777,6 +2887,7 @@
         <w:rPr>
           <w:rFonts w:ascii="Times New Roman" w:hAnsi="Times New Roman" w:eastAsia="Calibri" w:cs="Shruti" w:eastAsiaTheme="minorHAnsi"/>
           <w:b w:val="false"/>
+          <w:b w:val="false"/>
           <w:color w:val="auto"/>
           <w:kern w:val="0"/>
           <w:sz w:val="28"/>
@@ -2818,6 +2929,7 @@
         <w:spacing w:lineRule="atLeast" w:line="192" w:before="0" w:after="0"/>
         <w:rPr>
           <w:rFonts w:ascii="Times New Roman" w:hAnsi="Times New Roman" w:eastAsia="Calibri" w:cs="Shruti" w:eastAsiaTheme="minorHAnsi"/>
+          <w:b w:val="false"/>
           <w:b w:val="false"/>
           <w:color w:val="auto"/>
           <w:kern w:val="0"/>
@@ -2971,6 +3083,7 @@
         <w:rPr>
           <w:rFonts w:ascii="Times New Roman" w:hAnsi="Times New Roman" w:eastAsia="Calibri" w:cs="Shruti" w:eastAsiaTheme="minorHAnsi"/>
           <w:b w:val="false"/>
+          <w:b w:val="false"/>
           <w:color w:val="auto"/>
           <w:kern w:val="0"/>
           <w:sz w:val="28"/>
@@ -3000,6 +3113,7 @@
         <w:rPr>
           <w:rFonts w:ascii="Times New Roman" w:hAnsi="Times New Roman" w:eastAsia="Calibri" w:cs="Shruti" w:eastAsiaTheme="minorHAnsi"/>
           <w:b w:val="false"/>
+          <w:b w:val="false"/>
           <w:color w:val="auto"/>
           <w:kern w:val="0"/>
           <w:sz w:val="28"/>
@@ -3042,6 +3156,7 @@
         <w:rPr>
           <w:rFonts w:ascii="Times New Roman" w:hAnsi="Times New Roman" w:eastAsia="Calibri" w:cs="Shruti" w:eastAsiaTheme="minorHAnsi"/>
           <w:b w:val="false"/>
+          <w:b w:val="false"/>
           <w:color w:val="auto"/>
           <w:kern w:val="0"/>
           <w:sz w:val="28"/>
@@ -3084,6 +3199,7 @@
         <w:rPr>
           <w:rFonts w:ascii="Times New Roman" w:hAnsi="Times New Roman" w:eastAsia="Calibri" w:cs="Shruti" w:eastAsiaTheme="minorHAnsi"/>
           <w:b w:val="false"/>
+          <w:b w:val="false"/>
           <w:color w:val="auto"/>
           <w:kern w:val="0"/>
           <w:sz w:val="28"/>
@@ -3126,6 +3242,7 @@
         <w:rPr>
           <w:rFonts w:ascii="Times New Roman" w:hAnsi="Times New Roman" w:eastAsia="Calibri" w:cs="Shruti" w:eastAsiaTheme="minorHAnsi"/>
           <w:b w:val="false"/>
+          <w:b w:val="false"/>
           <w:color w:val="auto"/>
           <w:kern w:val="0"/>
           <w:sz w:val="28"/>
@@ -3168,6 +3285,7 @@
         <w:rPr>
           <w:rFonts w:ascii="Times New Roman" w:hAnsi="Times New Roman" w:eastAsia="Calibri" w:cs="Shruti" w:eastAsiaTheme="minorHAnsi"/>
           <w:b w:val="false"/>
+          <w:b w:val="false"/>
           <w:color w:val="auto"/>
           <w:kern w:val="0"/>
           <w:sz w:val="28"/>
@@ -3197,6 +3315,7 @@
         <w:rPr>
           <w:rFonts w:ascii="Times New Roman" w:hAnsi="Times New Roman" w:eastAsia="Calibri" w:cs="Shruti" w:eastAsiaTheme="minorHAnsi"/>
           <w:b w:val="false"/>
+          <w:b w:val="false"/>
           <w:color w:val="auto"/>
           <w:kern w:val="0"/>
           <w:sz w:val="28"/>
@@ -3239,6 +3358,7 @@
         <w:rPr>
           <w:rFonts w:ascii="Times New Roman" w:hAnsi="Times New Roman" w:eastAsia="Calibri" w:cs="Shruti" w:eastAsiaTheme="minorHAnsi"/>
           <w:b w:val="false"/>
+          <w:b w:val="false"/>
           <w:color w:val="auto"/>
           <w:kern w:val="0"/>
           <w:sz w:val="28"/>
@@ -3268,6 +3388,7 @@
         <w:rPr>
           <w:rFonts w:ascii="Times New Roman" w:hAnsi="Times New Roman" w:eastAsia="Calibri" w:cs="Shruti" w:eastAsiaTheme="minorHAnsi"/>
           <w:b w:val="false"/>
+          <w:b w:val="false"/>
           <w:color w:val="auto"/>
           <w:kern w:val="0"/>
           <w:sz w:val="28"/>
@@ -3310,6 +3431,7 @@
         <w:rPr>
           <w:rFonts w:ascii="Times New Roman" w:hAnsi="Times New Roman" w:eastAsia="Calibri" w:cs="Shruti" w:eastAsiaTheme="minorHAnsi"/>
           <w:b w:val="false"/>
+          <w:b w:val="false"/>
           <w:color w:val="auto"/>
           <w:kern w:val="0"/>
           <w:sz w:val="28"/>
@@ -3339,6 +3461,7 @@
         <w:rPr>
           <w:rFonts w:ascii="Times New Roman" w:hAnsi="Times New Roman" w:eastAsia="Calibri" w:cs="Shruti" w:eastAsiaTheme="minorHAnsi"/>
           <w:b w:val="false"/>
+          <w:b w:val="false"/>
           <w:color w:val="auto"/>
           <w:kern w:val="0"/>
           <w:sz w:val="28"/>
@@ -3381,6 +3504,7 @@
         <w:rPr>
           <w:rFonts w:ascii="Times New Roman" w:hAnsi="Times New Roman" w:eastAsia="Calibri" w:cs="Shruti" w:eastAsiaTheme="minorHAnsi"/>
           <w:b w:val="false"/>
+          <w:b w:val="false"/>
           <w:color w:val="auto"/>
           <w:kern w:val="0"/>
           <w:sz w:val="28"/>
@@ -3422,6 +3546,7 @@
         <w:spacing w:lineRule="atLeast" w:line="192"/>
         <w:rPr>
           <w:rFonts w:ascii="Roboto Mono;Consolas;Courier New;monospace" w:hAnsi="Roboto Mono;Consolas;Courier New;monospace"/>
+          <w:b w:val="false"/>
           <w:b w:val="false"/>
           <w:color w:val="000000"/>
           <w:sz w:val="14"/>
@@ -3571,6 +3696,7 @@
         <w:rPr>
           <w:rFonts w:ascii="Times New Roman" w:hAnsi="Times New Roman" w:eastAsia="Calibri" w:cs="Shruti" w:eastAsiaTheme="minorHAnsi"/>
           <w:b w:val="false"/>
+          <w:b w:val="false"/>
           <w:color w:val="auto"/>
           <w:kern w:val="0"/>
           <w:sz w:val="28"/>
@@ -3600,6 +3726,7 @@
         <w:rPr>
           <w:rFonts w:ascii="Times New Roman" w:hAnsi="Times New Roman" w:eastAsia="Calibri" w:cs="Shruti" w:eastAsiaTheme="minorHAnsi"/>
           <w:b w:val="false"/>
+          <w:b w:val="false"/>
           <w:color w:val="auto"/>
           <w:kern w:val="0"/>
           <w:sz w:val="28"/>
@@ -3629,6 +3756,7 @@
         <w:rPr>
           <w:rFonts w:ascii="Times New Roman" w:hAnsi="Times New Roman" w:eastAsia="Calibri" w:cs="Shruti" w:eastAsiaTheme="minorHAnsi"/>
           <w:b w:val="false"/>
+          <w:b w:val="false"/>
           <w:color w:val="auto"/>
           <w:kern w:val="0"/>
           <w:sz w:val="28"/>
@@ -3671,6 +3799,7 @@
         <w:rPr>
           <w:rFonts w:ascii="Times New Roman" w:hAnsi="Times New Roman" w:eastAsia="Calibri" w:cs="Shruti" w:eastAsiaTheme="minorHAnsi"/>
           <w:b w:val="false"/>
+          <w:b w:val="false"/>
           <w:color w:val="auto"/>
           <w:kern w:val="0"/>
           <w:sz w:val="28"/>
@@ -3700,6 +3829,7 @@
         <w:rPr>
           <w:rFonts w:ascii="Times New Roman" w:hAnsi="Times New Roman" w:eastAsia="Calibri" w:cs="Shruti" w:eastAsiaTheme="minorHAnsi"/>
           <w:b w:val="false"/>
+          <w:b w:val="false"/>
           <w:color w:val="auto"/>
           <w:kern w:val="0"/>
           <w:sz w:val="28"/>
@@ -3729,6 +3859,7 @@
         <w:rPr>
           <w:rFonts w:ascii="Times New Roman" w:hAnsi="Times New Roman" w:eastAsia="Calibri" w:cs="Shruti" w:eastAsiaTheme="minorHAnsi"/>
           <w:b w:val="false"/>
+          <w:b w:val="false"/>
           <w:color w:val="auto"/>
           <w:kern w:val="0"/>
           <w:sz w:val="28"/>
@@ -3771,6 +3902,7 @@
         <w:rPr>
           <w:rFonts w:ascii="Times New Roman" w:hAnsi="Times New Roman" w:eastAsia="Calibri" w:cs="Shruti" w:eastAsiaTheme="minorHAnsi"/>
           <w:b w:val="false"/>
+          <w:b w:val="false"/>
           <w:color w:val="auto"/>
           <w:kern w:val="0"/>
           <w:sz w:val="28"/>
@@ -3813,6 +3945,7 @@
         <w:rPr>
           <w:rFonts w:ascii="Times New Roman" w:hAnsi="Times New Roman" w:eastAsia="Calibri" w:cs="Shruti" w:eastAsiaTheme="minorHAnsi"/>
           <w:b w:val="false"/>
+          <w:b w:val="false"/>
           <w:color w:val="auto"/>
           <w:kern w:val="0"/>
           <w:sz w:val="28"/>
@@ -3855,6 +3988,7 @@
         <w:rPr>
           <w:rFonts w:ascii="Times New Roman" w:hAnsi="Times New Roman" w:eastAsia="Calibri" w:cs="Shruti" w:eastAsiaTheme="minorHAnsi"/>
           <w:b w:val="false"/>
+          <w:b w:val="false"/>
           <w:color w:val="auto"/>
           <w:kern w:val="0"/>
           <w:sz w:val="28"/>
@@ -3897,6 +4031,7 @@
         <w:rPr>
           <w:rFonts w:ascii="Times New Roman" w:hAnsi="Times New Roman" w:eastAsia="Calibri" w:cs="Shruti" w:eastAsiaTheme="minorHAnsi"/>
           <w:b w:val="false"/>
+          <w:b w:val="false"/>
           <w:color w:val="auto"/>
           <w:kern w:val="0"/>
           <w:sz w:val="28"/>
@@ -3939,6 +4074,7 @@
         <w:rPr>
           <w:rFonts w:ascii="Times New Roman" w:hAnsi="Times New Roman" w:eastAsia="Calibri" w:cs="Shruti" w:eastAsiaTheme="minorHAnsi"/>
           <w:b w:val="false"/>
+          <w:b w:val="false"/>
           <w:color w:val="auto"/>
           <w:kern w:val="0"/>
           <w:sz w:val="28"/>
@@ -3981,6 +4117,7 @@
         <w:rPr>
           <w:rFonts w:ascii="Times New Roman" w:hAnsi="Times New Roman" w:eastAsia="Calibri" w:cs="Shruti" w:eastAsiaTheme="minorHAnsi"/>
           <w:b w:val="false"/>
+          <w:b w:val="false"/>
           <w:color w:val="auto"/>
           <w:kern w:val="0"/>
           <w:sz w:val="28"/>
@@ -4023,6 +4160,7 @@
         <w:rPr>
           <w:rFonts w:ascii="Times New Roman" w:hAnsi="Times New Roman" w:eastAsia="Calibri" w:cs="Shruti" w:eastAsiaTheme="minorHAnsi"/>
           <w:b w:val="false"/>
+          <w:b w:val="false"/>
           <w:color w:val="auto"/>
           <w:kern w:val="0"/>
           <w:sz w:val="28"/>
@@ -4065,6 +4203,7 @@
         <w:rPr>
           <w:rFonts w:ascii="Times New Roman" w:hAnsi="Times New Roman" w:eastAsia="Calibri" w:cs="Shruti" w:eastAsiaTheme="minorHAnsi"/>
           <w:b w:val="false"/>
+          <w:b w:val="false"/>
           <w:color w:val="auto"/>
           <w:kern w:val="0"/>
           <w:sz w:val="28"/>
@@ -4106,6 +4245,7 @@
         <w:spacing w:lineRule="atLeast" w:line="192" w:before="0" w:after="0"/>
         <w:rPr>
           <w:rFonts w:ascii="Times New Roman" w:hAnsi="Times New Roman" w:eastAsia="Calibri" w:cs="Shruti" w:eastAsiaTheme="minorHAnsi"/>
+          <w:b w:val="false"/>
           <w:b w:val="false"/>
           <w:color w:val="auto"/>
           <w:kern w:val="0"/>
@@ -4199,12 +4339,665 @@
     </w:p>
     <w:p>
       <w:pPr>
+        <w:pStyle w:val="Normal"/>
+        <w:rPr>
+          <w:rFonts w:ascii="Times New Roman" w:hAnsi="Times New Roman" w:eastAsia="Calibri" w:cs="Shruti" w:eastAsiaTheme="minorHAnsi"/>
+          <w:b w:val="false"/>
+          <w:b w:val="false"/>
+          <w:color w:val="auto"/>
+          <w:kern w:val="0"/>
+          <w:sz w:val="28"/>
+          <w:szCs w:val="22"/>
+          <w:shd w:fill="FFFFFE" w:val="clear"/>
+          <w:lang w:val="en-US" w:eastAsia="en-US" w:bidi="gu-IN"/>
+        </w:rPr>
+      </w:pPr>
+      <w:r>
+        <w:rPr>
+          <w:rFonts w:eastAsia="Calibri" w:cs="Shruti" w:eastAsiaTheme="minorHAnsi"/>
+          <w:b w:val="false"/>
+          <w:color w:val="000000"/>
+          <w:kern w:val="0"/>
+          <w:sz w:val="28"/>
+          <w:szCs w:val="22"/>
+          <w:shd w:fill="FFFFFE" w:val="clear"/>
+          <w:lang w:val="en-US" w:eastAsia="en-US" w:bidi="gu-IN"/>
+        </w:rPr>
+        <w:t>with data as (</w:t>
+      </w:r>
+    </w:p>
+    <w:p>
+      <w:pPr>
+        <w:pStyle w:val="Normal"/>
+        <w:spacing w:lineRule="atLeast" w:line="192" w:before="0" w:after="0"/>
+        <w:rPr>
+          <w:rFonts w:ascii="Times New Roman" w:hAnsi="Times New Roman" w:eastAsia="Calibri" w:cs="Shruti" w:eastAsiaTheme="minorHAnsi"/>
+          <w:b w:val="false"/>
+          <w:b w:val="false"/>
+          <w:color w:val="auto"/>
+          <w:kern w:val="0"/>
+          <w:sz w:val="28"/>
+          <w:szCs w:val="22"/>
+          <w:shd w:fill="FFFFFE" w:val="clear"/>
+          <w:lang w:val="en-US" w:eastAsia="en-US" w:bidi="gu-IN"/>
+        </w:rPr>
+      </w:pPr>
+      <w:r>
+        <w:rPr>
+          <w:rFonts w:eastAsia="Calibri" w:cs="Shruti" w:eastAsiaTheme="minorHAnsi"/>
+          <w:b w:val="false"/>
+          <w:color w:val="000000"/>
+          <w:kern w:val="0"/>
+          <w:sz w:val="28"/>
+          <w:szCs w:val="22"/>
+          <w:shd w:fill="FFFFFE" w:val="clear"/>
+          <w:lang w:val="en-US" w:eastAsia="en-US" w:bidi="gu-IN"/>
+        </w:rPr>
+        <w:t>SELECT</w:t>
+      </w:r>
+    </w:p>
+    <w:p>
+      <w:pPr>
+        <w:pStyle w:val="Normal"/>
+        <w:spacing w:lineRule="atLeast" w:line="192" w:before="0" w:after="0"/>
+        <w:rPr>
+          <w:rFonts w:ascii="Times New Roman" w:hAnsi="Times New Roman" w:eastAsia="Calibri" w:cs="Shruti" w:eastAsiaTheme="minorHAnsi"/>
+          <w:b w:val="false"/>
+          <w:b w:val="false"/>
+          <w:color w:val="auto"/>
+          <w:kern w:val="0"/>
+          <w:sz w:val="28"/>
+          <w:szCs w:val="22"/>
+          <w:shd w:fill="FFFFFE" w:val="clear"/>
+          <w:lang w:val="en-US" w:eastAsia="en-US" w:bidi="gu-IN"/>
+        </w:rPr>
+      </w:pPr>
+      <w:r>
+        <w:rPr>
+          <w:rFonts w:eastAsia="Calibri" w:cs="Shruti" w:eastAsiaTheme="minorHAnsi"/>
+          <w:b w:val="false"/>
+          <w:color w:val="000000"/>
+          <w:kern w:val="0"/>
+          <w:sz w:val="28"/>
+          <w:szCs w:val="22"/>
+          <w:shd w:fill="FFFFFE" w:val="clear"/>
+          <w:lang w:val="en-US" w:eastAsia="en-US" w:bidi="gu-IN"/>
+        </w:rPr>
+        <w:t>  </w:t>
+      </w:r>
+      <w:r>
+        <w:rPr>
+          <w:rFonts w:eastAsia="Calibri" w:cs="Shruti" w:eastAsiaTheme="minorHAnsi"/>
+          <w:b w:val="false"/>
+          <w:color w:val="000000"/>
+          <w:kern w:val="0"/>
+          <w:sz w:val="28"/>
+          <w:szCs w:val="22"/>
+          <w:shd w:fill="FFFFFE" w:val="clear"/>
+          <w:lang w:val="en-US" w:eastAsia="en-US" w:bidi="gu-IN"/>
+        </w:rPr>
+        <w:t>COUNT(*) order_count, </w:t>
+      </w:r>
+    </w:p>
+    <w:p>
+      <w:pPr>
+        <w:pStyle w:val="Normal"/>
+        <w:spacing w:lineRule="atLeast" w:line="192" w:before="0" w:after="0"/>
+        <w:rPr>
+          <w:rFonts w:ascii="Times New Roman" w:hAnsi="Times New Roman" w:eastAsia="Calibri" w:cs="Shruti" w:eastAsiaTheme="minorHAnsi"/>
+          <w:b w:val="false"/>
+          <w:b w:val="false"/>
+          <w:color w:val="auto"/>
+          <w:kern w:val="0"/>
+          <w:sz w:val="28"/>
+          <w:szCs w:val="22"/>
+          <w:shd w:fill="FFFFFE" w:val="clear"/>
+          <w:lang w:val="en-US" w:eastAsia="en-US" w:bidi="gu-IN"/>
+        </w:rPr>
+      </w:pPr>
+      <w:r>
+        <w:rPr>
+          <w:rFonts w:eastAsia="Calibri" w:cs="Shruti" w:eastAsiaTheme="minorHAnsi"/>
+          <w:b w:val="false"/>
+          <w:color w:val="000000"/>
+          <w:kern w:val="0"/>
+          <w:sz w:val="28"/>
+          <w:szCs w:val="22"/>
+          <w:shd w:fill="FFFFFE" w:val="clear"/>
+          <w:lang w:val="en-US" w:eastAsia="en-US" w:bidi="gu-IN"/>
+        </w:rPr>
+        <w:t>extract(hour from order_purchase_timestamp ) as time_of_purchase</w:t>
+      </w:r>
+    </w:p>
+    <w:p>
+      <w:pPr>
+        <w:pStyle w:val="Normal"/>
+        <w:spacing w:lineRule="atLeast" w:line="192" w:before="0" w:after="0"/>
+        <w:rPr>
+          <w:rFonts w:ascii="Times New Roman" w:hAnsi="Times New Roman" w:eastAsia="Calibri" w:cs="Shruti" w:eastAsiaTheme="minorHAnsi"/>
+          <w:b w:val="false"/>
+          <w:b w:val="false"/>
+          <w:color w:val="auto"/>
+          <w:kern w:val="0"/>
+          <w:sz w:val="28"/>
+          <w:szCs w:val="22"/>
+          <w:shd w:fill="FFFFFE" w:val="clear"/>
+          <w:lang w:val="en-US" w:eastAsia="en-US" w:bidi="gu-IN"/>
+        </w:rPr>
+      </w:pPr>
+      <w:r>
+        <w:rPr>
+          <w:rFonts w:eastAsia="Calibri" w:cs="Shruti" w:eastAsiaTheme="minorHAnsi"/>
+          <w:b w:val="false"/>
+          <w:color w:val="000000"/>
+          <w:kern w:val="0"/>
+          <w:sz w:val="28"/>
+          <w:szCs w:val="22"/>
+          <w:shd w:fill="FFFFFE" w:val="clear"/>
+          <w:lang w:val="en-US" w:eastAsia="en-US" w:bidi="gu-IN"/>
+        </w:rPr>
+        <w:t>FROM</w:t>
+      </w:r>
+    </w:p>
+    <w:p>
+      <w:pPr>
+        <w:pStyle w:val="Normal"/>
+        <w:spacing w:lineRule="atLeast" w:line="192" w:before="0" w:after="0"/>
+        <w:rPr>
+          <w:rFonts w:ascii="Times New Roman" w:hAnsi="Times New Roman" w:eastAsia="Calibri" w:cs="Shruti" w:eastAsiaTheme="minorHAnsi"/>
+          <w:b w:val="false"/>
+          <w:b w:val="false"/>
+          <w:color w:val="auto"/>
+          <w:kern w:val="0"/>
+          <w:sz w:val="28"/>
+          <w:szCs w:val="22"/>
+          <w:shd w:fill="FFFFFE" w:val="clear"/>
+          <w:lang w:val="en-US" w:eastAsia="en-US" w:bidi="gu-IN"/>
+        </w:rPr>
+      </w:pPr>
+      <w:r>
+        <w:rPr>
+          <w:rFonts w:eastAsia="Calibri" w:cs="Shruti" w:eastAsiaTheme="minorHAnsi"/>
+          <w:b w:val="false"/>
+          <w:color w:val="000000"/>
+          <w:kern w:val="0"/>
+          <w:sz w:val="28"/>
+          <w:szCs w:val="22"/>
+          <w:shd w:fill="FFFFFE" w:val="clear"/>
+          <w:lang w:val="en-US" w:eastAsia="en-US" w:bidi="gu-IN"/>
+        </w:rPr>
+        <w:t>  </w:t>
+      </w:r>
+      <w:r>
+        <w:rPr>
+          <w:rFonts w:eastAsia="Calibri" w:cs="Shruti" w:eastAsiaTheme="minorHAnsi"/>
+          <w:b w:val="false"/>
+          <w:color w:val="000000"/>
+          <w:kern w:val="0"/>
+          <w:sz w:val="28"/>
+          <w:szCs w:val="22"/>
+          <w:shd w:fill="FFFFFE" w:val="clear"/>
+          <w:lang w:val="en-US" w:eastAsia="en-US" w:bidi="gu-IN"/>
+        </w:rPr>
+        <w:t>`target-project-373409.Target.orders`</w:t>
+      </w:r>
+    </w:p>
+    <w:p>
+      <w:pPr>
+        <w:pStyle w:val="Normal"/>
+        <w:spacing w:lineRule="atLeast" w:line="192" w:before="0" w:after="0"/>
+        <w:rPr>
+          <w:rFonts w:ascii="Times New Roman" w:hAnsi="Times New Roman" w:eastAsia="Calibri" w:cs="Shruti" w:eastAsiaTheme="minorHAnsi"/>
+          <w:b w:val="false"/>
+          <w:b w:val="false"/>
+          <w:color w:val="auto"/>
+          <w:kern w:val="0"/>
+          <w:sz w:val="28"/>
+          <w:szCs w:val="22"/>
+          <w:shd w:fill="FFFFFE" w:val="clear"/>
+          <w:lang w:val="en-US" w:eastAsia="en-US" w:bidi="gu-IN"/>
+        </w:rPr>
+      </w:pPr>
+      <w:r>
+        <w:rPr>
+          <w:rFonts w:eastAsia="Calibri" w:cs="Shruti" w:eastAsiaTheme="minorHAnsi"/>
+          <w:b w:val="false"/>
+          <w:color w:val="000000"/>
+          <w:kern w:val="0"/>
+          <w:sz w:val="28"/>
+          <w:szCs w:val="22"/>
+          <w:shd w:fill="FFFFFE" w:val="clear"/>
+          <w:lang w:val="en-US" w:eastAsia="en-US" w:bidi="gu-IN"/>
+        </w:rPr>
+        <w:t>  </w:t>
+      </w:r>
+      <w:r>
+        <w:rPr>
+          <w:rFonts w:eastAsia="Calibri" w:cs="Shruti" w:eastAsiaTheme="minorHAnsi"/>
+          <w:b w:val="false"/>
+          <w:color w:val="000000"/>
+          <w:kern w:val="0"/>
+          <w:sz w:val="28"/>
+          <w:szCs w:val="22"/>
+          <w:shd w:fill="FFFFFE" w:val="clear"/>
+          <w:lang w:val="en-US" w:eastAsia="en-US" w:bidi="gu-IN"/>
+        </w:rPr>
+        <w:t>group by extract(hour from order_purchase_timestamp )),</w:t>
+      </w:r>
+    </w:p>
+    <w:p>
+      <w:pPr>
+        <w:pStyle w:val="Normal"/>
+        <w:spacing w:lineRule="atLeast" w:line="192" w:before="0" w:after="0"/>
+        <w:rPr>
+          <w:rFonts w:ascii="Times New Roman" w:hAnsi="Times New Roman" w:eastAsia="Calibri" w:cs="Shruti" w:eastAsiaTheme="minorHAnsi"/>
+          <w:b w:val="false"/>
+          <w:b w:val="false"/>
+          <w:color w:val="auto"/>
+          <w:kern w:val="0"/>
+          <w:sz w:val="28"/>
+          <w:szCs w:val="22"/>
+          <w:shd w:fill="FFFFFE" w:val="clear"/>
+          <w:lang w:val="en-US" w:eastAsia="en-US" w:bidi="gu-IN"/>
+        </w:rPr>
+      </w:pPr>
+      <w:r>
+        <w:rPr>
+          <w:rFonts w:eastAsia="Calibri" w:cs="Shruti" w:eastAsiaTheme="minorHAnsi"/>
+          <w:b w:val="false"/>
+          <w:color w:val="000000"/>
+          <w:kern w:val="0"/>
+          <w:sz w:val="28"/>
+          <w:szCs w:val="22"/>
+          <w:shd w:fill="FFFFFE" w:val="clear"/>
+          <w:lang w:val="en-US" w:eastAsia="en-US" w:bidi="gu-IN"/>
+        </w:rPr>
+        <w:t>  </w:t>
+      </w:r>
+      <w:r>
+        <w:rPr>
+          <w:rFonts w:eastAsia="Calibri" w:cs="Shruti" w:eastAsiaTheme="minorHAnsi"/>
+          <w:b w:val="false"/>
+          <w:color w:val="000000"/>
+          <w:kern w:val="0"/>
+          <w:sz w:val="28"/>
+          <w:szCs w:val="22"/>
+          <w:shd w:fill="FFFFFE" w:val="clear"/>
+          <w:lang w:val="en-US" w:eastAsia="en-US" w:bidi="gu-IN"/>
+        </w:rPr>
+        <w:t>period as</w:t>
+      </w:r>
+    </w:p>
+    <w:p>
+      <w:pPr>
+        <w:pStyle w:val="Normal"/>
+        <w:spacing w:lineRule="atLeast" w:line="192" w:before="0" w:after="0"/>
+        <w:rPr>
+          <w:rFonts w:ascii="Times New Roman" w:hAnsi="Times New Roman" w:eastAsia="Calibri" w:cs="Shruti" w:eastAsiaTheme="minorHAnsi"/>
+          <w:b w:val="false"/>
+          <w:b w:val="false"/>
+          <w:color w:val="auto"/>
+          <w:kern w:val="0"/>
+          <w:sz w:val="28"/>
+          <w:szCs w:val="22"/>
+          <w:shd w:fill="FFFFFE" w:val="clear"/>
+          <w:lang w:val="en-US" w:eastAsia="en-US" w:bidi="gu-IN"/>
+        </w:rPr>
+      </w:pPr>
+      <w:r>
+        <w:rPr>
+          <w:rFonts w:eastAsia="Calibri" w:cs="Shruti" w:eastAsiaTheme="minorHAnsi"/>
+          <w:b w:val="false"/>
+          <w:color w:val="000000"/>
+          <w:kern w:val="0"/>
+          <w:sz w:val="28"/>
+          <w:szCs w:val="22"/>
+          <w:shd w:fill="FFFFFE" w:val="clear"/>
+          <w:lang w:val="en-US" w:eastAsia="en-US" w:bidi="gu-IN"/>
+        </w:rPr>
+        <w:t>  </w:t>
+      </w:r>
+      <w:r>
+        <w:rPr>
+          <w:rFonts w:eastAsia="Calibri" w:cs="Shruti" w:eastAsiaTheme="minorHAnsi"/>
+          <w:b w:val="false"/>
+          <w:color w:val="000000"/>
+          <w:kern w:val="0"/>
+          <w:sz w:val="28"/>
+          <w:szCs w:val="22"/>
+          <w:shd w:fill="FFFFFE" w:val="clear"/>
+          <w:lang w:val="en-US" w:eastAsia="en-US" w:bidi="gu-IN"/>
+        </w:rPr>
+        <w:t>(select data.*,</w:t>
+      </w:r>
+    </w:p>
+    <w:p>
+      <w:pPr>
+        <w:pStyle w:val="Normal"/>
+        <w:spacing w:lineRule="atLeast" w:line="192" w:before="0" w:after="0"/>
+        <w:rPr>
+          <w:rFonts w:ascii="Times New Roman" w:hAnsi="Times New Roman" w:eastAsia="Calibri" w:cs="Shruti" w:eastAsiaTheme="minorHAnsi"/>
+          <w:b w:val="false"/>
+          <w:b w:val="false"/>
+          <w:color w:val="auto"/>
+          <w:kern w:val="0"/>
+          <w:sz w:val="28"/>
+          <w:szCs w:val="22"/>
+          <w:shd w:fill="FFFFFE" w:val="clear"/>
+          <w:lang w:val="en-US" w:eastAsia="en-US" w:bidi="gu-IN"/>
+        </w:rPr>
+      </w:pPr>
+      <w:r>
+        <w:rPr>
+          <w:rFonts w:eastAsia="Calibri" w:cs="Shruti" w:eastAsiaTheme="minorHAnsi"/>
+          <w:b w:val="false"/>
+          <w:color w:val="000000"/>
+          <w:kern w:val="0"/>
+          <w:sz w:val="28"/>
+          <w:szCs w:val="22"/>
+          <w:shd w:fill="FFFFFE" w:val="clear"/>
+          <w:lang w:val="en-US" w:eastAsia="en-US" w:bidi="gu-IN"/>
+        </w:rPr>
+        <w:t>sum(</w:t>
+      </w:r>
+      <w:r>
+        <w:rPr>
+          <w:rFonts w:eastAsia="Calibri" w:cs="Shruti" w:eastAsiaTheme="minorHAnsi"/>
+          <w:b w:val="false"/>
+          <w:color w:val="000000"/>
+          <w:kern w:val="0"/>
+          <w:sz w:val="28"/>
+          <w:szCs w:val="22"/>
+          <w:shd w:fill="FFFFFE" w:val="clear"/>
+          <w:lang w:val="en-US" w:eastAsia="en-US" w:bidi="gu-IN"/>
+        </w:rPr>
+        <w:t> case when time_of_purchase between 0 and 5 then  order</w:t>
+      </w:r>
+      <w:r>
+        <w:rPr>
+          <w:rFonts w:eastAsia="Calibri" w:cs="Shruti" w:eastAsiaTheme="minorHAnsi"/>
+          <w:b w:val="false"/>
+          <w:color w:val="000000"/>
+          <w:kern w:val="0"/>
+          <w:sz w:val="28"/>
+          <w:szCs w:val="22"/>
+          <w:shd w:fill="FFFFFE" w:val="clear"/>
+          <w:lang w:val="en-US" w:eastAsia="en-US" w:bidi="gu-IN"/>
+        </w:rPr>
+        <w:t xml:space="preserve"> else 0 end ) as ‘dawn’</w:t>
+      </w:r>
+    </w:p>
+    <w:p>
+      <w:pPr>
+        <w:pStyle w:val="Normal"/>
+        <w:spacing w:lineRule="atLeast" w:line="192" w:before="0" w:after="0"/>
+        <w:rPr>
+          <w:rFonts w:ascii="Times New Roman" w:hAnsi="Times New Roman" w:eastAsia="Calibri" w:cs="Shruti" w:eastAsiaTheme="minorHAnsi"/>
+          <w:b w:val="false"/>
+          <w:b w:val="false"/>
+          <w:color w:val="auto"/>
+          <w:kern w:val="0"/>
+          <w:sz w:val="28"/>
+          <w:szCs w:val="22"/>
+          <w:shd w:fill="FFFFFE" w:val="clear"/>
+          <w:lang w:val="en-US" w:eastAsia="en-US" w:bidi="gu-IN"/>
+        </w:rPr>
+      </w:pPr>
+      <w:r>
+        <w:rPr>
+          <w:rFonts w:eastAsia="Calibri" w:cs="Shruti" w:eastAsiaTheme="minorHAnsi"/>
+          <w:b w:val="false"/>
+          <w:color w:val="000000"/>
+          <w:kern w:val="0"/>
+          <w:sz w:val="28"/>
+          <w:szCs w:val="22"/>
+          <w:shd w:fill="FFFFFE" w:val="clear"/>
+          <w:lang w:val="en-US" w:eastAsia="en-US" w:bidi="gu-IN"/>
+        </w:rPr>
+        <w:t>sum(</w:t>
+      </w:r>
+      <w:r>
+        <w:rPr>
+          <w:rFonts w:eastAsia="Calibri" w:cs="Shruti" w:eastAsiaTheme="minorHAnsi"/>
+          <w:b w:val="false"/>
+          <w:color w:val="000000"/>
+          <w:kern w:val="0"/>
+          <w:sz w:val="28"/>
+          <w:szCs w:val="22"/>
+          <w:shd w:fill="FFFFFE" w:val="clear"/>
+          <w:lang w:val="en-US" w:eastAsia="en-US" w:bidi="gu-IN"/>
+        </w:rPr>
+        <w:t> case when time_of_purchase between 0 and 5 then  orde</w:t>
+      </w:r>
+      <w:r>
+        <w:rPr>
+          <w:rFonts w:eastAsia="Calibri" w:cs="Shruti" w:eastAsiaTheme="minorHAnsi"/>
+          <w:b w:val="false"/>
+          <w:color w:val="000000"/>
+          <w:kern w:val="0"/>
+          <w:sz w:val="28"/>
+          <w:szCs w:val="22"/>
+          <w:shd w:fill="FFFFFE" w:val="clear"/>
+          <w:lang w:val="en-US" w:eastAsia="en-US" w:bidi="gu-IN"/>
+        </w:rPr>
+        <w:t>rs</w:t>
+      </w:r>
+      <w:r>
+        <w:rPr>
+          <w:rFonts w:eastAsia="Calibri" w:cs="Shruti" w:eastAsiaTheme="minorHAnsi"/>
+          <w:b w:val="false"/>
+          <w:color w:val="000000"/>
+          <w:kern w:val="0"/>
+          <w:sz w:val="28"/>
+          <w:szCs w:val="22"/>
+          <w:shd w:fill="FFFFFE" w:val="clear"/>
+          <w:lang w:val="en-US" w:eastAsia="en-US" w:bidi="gu-IN"/>
+        </w:rPr>
+        <w:t xml:space="preserve"> else 0 end ) as </w:t>
+      </w:r>
+      <w:r>
+        <w:rPr>
+          <w:rFonts w:eastAsia="Calibri" w:cs="Shruti" w:eastAsiaTheme="minorHAnsi"/>
+          <w:b w:val="false"/>
+          <w:color w:val="000000"/>
+          <w:kern w:val="0"/>
+          <w:sz w:val="28"/>
+          <w:szCs w:val="22"/>
+          <w:shd w:fill="FFFFFE" w:val="clear"/>
+          <w:lang w:val="en-US" w:eastAsia="en-US" w:bidi="gu-IN"/>
+        </w:rPr>
+        <w:t>'morning'</w:t>
+      </w:r>
+    </w:p>
+    <w:p>
+      <w:pPr>
+        <w:pStyle w:val="Normal"/>
+        <w:spacing w:lineRule="atLeast" w:line="192" w:before="0" w:after="0"/>
+        <w:rPr>
+          <w:rFonts w:ascii="Times New Roman" w:hAnsi="Times New Roman" w:eastAsia="Calibri" w:cs="Shruti" w:eastAsiaTheme="minorHAnsi"/>
+          <w:b w:val="false"/>
+          <w:b w:val="false"/>
+          <w:color w:val="auto"/>
+          <w:kern w:val="0"/>
+          <w:sz w:val="28"/>
+          <w:szCs w:val="22"/>
+          <w:shd w:fill="FFFFFE" w:val="clear"/>
+          <w:lang w:val="en-US" w:eastAsia="en-US" w:bidi="gu-IN"/>
+        </w:rPr>
+      </w:pPr>
+      <w:r>
+        <w:rPr>
+          <w:rFonts w:eastAsia="Calibri" w:cs="Shruti" w:eastAsiaTheme="minorHAnsi"/>
+          <w:b w:val="false"/>
+          <w:color w:val="000000"/>
+          <w:kern w:val="0"/>
+          <w:sz w:val="28"/>
+          <w:szCs w:val="22"/>
+          <w:shd w:fill="FFFFFE" w:val="clear"/>
+          <w:lang w:val="en-US" w:eastAsia="en-US" w:bidi="gu-IN"/>
+        </w:rPr>
+        <w:t>sum(</w:t>
+      </w:r>
+      <w:r>
+        <w:rPr>
+          <w:rFonts w:eastAsia="Calibri" w:cs="Shruti" w:eastAsiaTheme="minorHAnsi"/>
+          <w:b w:val="false"/>
+          <w:color w:val="000000"/>
+          <w:kern w:val="0"/>
+          <w:sz w:val="28"/>
+          <w:szCs w:val="22"/>
+          <w:shd w:fill="FFFFFE" w:val="clear"/>
+          <w:lang w:val="en-US" w:eastAsia="en-US" w:bidi="gu-IN"/>
+        </w:rPr>
+        <w:t> case when time_of_purchase between 0 and 5 then  order</w:t>
+      </w:r>
+      <w:r>
+        <w:rPr>
+          <w:rFonts w:eastAsia="Calibri" w:cs="Shruti" w:eastAsiaTheme="minorHAnsi"/>
+          <w:b w:val="false"/>
+          <w:color w:val="000000"/>
+          <w:kern w:val="0"/>
+          <w:sz w:val="28"/>
+          <w:szCs w:val="22"/>
+          <w:shd w:fill="FFFFFE" w:val="clear"/>
+          <w:lang w:val="en-US" w:eastAsia="en-US" w:bidi="gu-IN"/>
+        </w:rPr>
+        <w:t xml:space="preserve"> else 0 end ) as ‘</w:t>
+      </w:r>
+      <w:r>
+        <w:rPr>
+          <w:rFonts w:eastAsia="Calibri" w:cs="Shruti" w:eastAsiaTheme="minorHAnsi"/>
+          <w:b w:val="false"/>
+          <w:color w:val="000000"/>
+          <w:kern w:val="0"/>
+          <w:sz w:val="28"/>
+          <w:szCs w:val="22"/>
+          <w:shd w:fill="FFFFFE" w:val="clear"/>
+          <w:lang w:val="en-US" w:eastAsia="en-US" w:bidi="gu-IN"/>
+        </w:rPr>
+        <w:t>afternoon'</w:t>
+      </w:r>
+    </w:p>
+    <w:p>
+      <w:pPr>
+        <w:pStyle w:val="Normal"/>
+        <w:spacing w:lineRule="atLeast" w:line="192" w:before="0" w:after="0"/>
+        <w:rPr>
+          <w:rFonts w:ascii="Times New Roman" w:hAnsi="Times New Roman" w:eastAsia="Calibri" w:cs="Shruti" w:eastAsiaTheme="minorHAnsi"/>
+          <w:b w:val="false"/>
+          <w:b w:val="false"/>
+          <w:color w:val="auto"/>
+          <w:kern w:val="0"/>
+          <w:sz w:val="28"/>
+          <w:szCs w:val="22"/>
+          <w:shd w:fill="FFFFFE" w:val="clear"/>
+          <w:lang w:val="en-US" w:eastAsia="en-US" w:bidi="gu-IN"/>
+        </w:rPr>
+      </w:pPr>
+      <w:r>
+        <w:rPr>
+          <w:rFonts w:eastAsia="Calibri" w:cs="Shruti" w:eastAsiaTheme="minorHAnsi"/>
+          <w:b w:val="false"/>
+          <w:color w:val="000000"/>
+          <w:kern w:val="0"/>
+          <w:sz w:val="28"/>
+          <w:szCs w:val="22"/>
+          <w:shd w:fill="FFFFFE" w:val="clear"/>
+          <w:lang w:val="en-US" w:eastAsia="en-US" w:bidi="gu-IN"/>
+        </w:rPr>
+        <w:t>sum(</w:t>
+      </w:r>
+      <w:r>
+        <w:rPr>
+          <w:rFonts w:eastAsia="Calibri" w:cs="Shruti" w:eastAsiaTheme="minorHAnsi"/>
+          <w:b w:val="false"/>
+          <w:color w:val="000000"/>
+          <w:kern w:val="0"/>
+          <w:sz w:val="28"/>
+          <w:szCs w:val="22"/>
+          <w:shd w:fill="FFFFFE" w:val="clear"/>
+          <w:lang w:val="en-US" w:eastAsia="en-US" w:bidi="gu-IN"/>
+        </w:rPr>
+        <w:t> case when time_of_purchase between 0 and 5 then  order</w:t>
+      </w:r>
+      <w:r>
+        <w:rPr>
+          <w:rFonts w:eastAsia="Calibri" w:cs="Shruti" w:eastAsiaTheme="minorHAnsi"/>
+          <w:b w:val="false"/>
+          <w:color w:val="000000"/>
+          <w:kern w:val="0"/>
+          <w:sz w:val="28"/>
+          <w:szCs w:val="22"/>
+          <w:shd w:fill="FFFFFE" w:val="clear"/>
+          <w:lang w:val="en-US" w:eastAsia="en-US" w:bidi="gu-IN"/>
+        </w:rPr>
+        <w:t xml:space="preserve"> else 0 end ) as </w:t>
+      </w:r>
+      <w:r>
+        <w:rPr>
+          <w:rFonts w:eastAsia="Calibri" w:cs="Shruti" w:eastAsiaTheme="minorHAnsi"/>
+          <w:b w:val="false"/>
+          <w:color w:val="000000"/>
+          <w:kern w:val="0"/>
+          <w:sz w:val="28"/>
+          <w:szCs w:val="22"/>
+          <w:shd w:fill="FFFFFE" w:val="clear"/>
+          <w:lang w:val="en-US" w:eastAsia="en-US" w:bidi="gu-IN"/>
+        </w:rPr>
+        <w:t>'night'</w:t>
+      </w:r>
+    </w:p>
+    <w:p>
+      <w:pPr>
+        <w:pStyle w:val="Normal"/>
+        <w:spacing w:lineRule="atLeast" w:line="192" w:before="0" w:after="0"/>
+        <w:rPr>
+          <w:rFonts w:ascii="Times New Roman" w:hAnsi="Times New Roman" w:eastAsia="Calibri" w:cs="Shruti" w:eastAsiaTheme="minorHAnsi"/>
+          <w:b w:val="false"/>
+          <w:b w:val="false"/>
+          <w:color w:val="auto"/>
+          <w:kern w:val="0"/>
+          <w:sz w:val="28"/>
+          <w:szCs w:val="22"/>
+          <w:shd w:fill="FFFFFE" w:val="clear"/>
+          <w:lang w:val="en-US" w:eastAsia="en-US" w:bidi="gu-IN"/>
+        </w:rPr>
+      </w:pPr>
+      <w:r>
+        <w:rPr>
+          <w:rFonts w:eastAsia="Calibri" w:cs="Shruti" w:eastAsiaTheme="minorHAnsi"/>
+          <w:b w:val="false"/>
+          <w:color w:val="000000"/>
+          <w:kern w:val="0"/>
+          <w:sz w:val="28"/>
+          <w:szCs w:val="22"/>
+          <w:shd w:fill="FFFFFE" w:val="clear"/>
+          <w:lang w:val="en-US" w:eastAsia="en-US" w:bidi="gu-IN"/>
+        </w:rPr>
+        <w:t>   </w:t>
+      </w:r>
+      <w:r>
+        <w:rPr>
+          <w:rFonts w:eastAsia="Calibri" w:cs="Shruti" w:eastAsiaTheme="minorHAnsi"/>
+          <w:b w:val="false"/>
+          <w:color w:val="000000"/>
+          <w:kern w:val="0"/>
+          <w:sz w:val="28"/>
+          <w:szCs w:val="22"/>
+          <w:shd w:fill="FFFFFE" w:val="clear"/>
+          <w:lang w:val="en-US" w:eastAsia="en-US" w:bidi="gu-IN"/>
+        </w:rPr>
+        <w:t>select *  from period  ;</w:t>
+      </w:r>
+    </w:p>
+    <w:p>
+      <w:pPr>
         <w:pStyle w:val="Heading1"/>
         <w:numPr>
           <w:ilvl w:val="0"/>
           <w:numId w:val="0"/>
         </w:numPr>
-        <w:ind w:hanging="0"/>
+        <w:ind w:left="0" w:hanging="0"/>
         <w:rPr>
           <w:rFonts w:ascii="Cooper Black" w:hAnsi="Cooper Black" w:eastAsia="宋体" w:cs="Shruti" w:cstheme="majorBidi" w:eastAsiaTheme="majorEastAsia"/>
           <w:b/>
@@ -4221,11 +5014,7 @@
       <w:bookmarkEnd w:id="7"/>
       <w:r>
         <w:rPr/>
-        <w:t xml:space="preserve">3. </w:t>
-      </w:r>
-      <w:r>
-        <w:rPr/>
-        <w:t>Evolution of E-commerce orders in the Brazil region:</w:t>
+        <w:t>3. Evolution of E-commerce orders in the Brazil region:</w:t>
       </w:r>
     </w:p>
     <w:p>
@@ -4255,34 +5044,36 @@
         <w:rPr>
           <w:rFonts w:ascii="Times New Roman" w:hAnsi="Times New Roman" w:eastAsia="Calibri" w:cs="Shruti" w:eastAsiaTheme="minorHAnsi"/>
           <w:b w:val="false"/>
-          <w:color w:val="auto"/>
-          <w:kern w:val="0"/>
-          <w:sz w:val="28"/>
-          <w:szCs w:val="22"/>
-          <w:shd w:fill="FFFFFE" w:val="clear"/>
-          <w:lang w:val="en-US" w:eastAsia="en-US" w:bidi="gu-IN"/>
-        </w:rPr>
-      </w:pPr>
-      <w:r>
-        <w:rPr>
-          <w:rFonts w:eastAsia="Calibri" w:cs="Shruti" w:eastAsiaTheme="minorHAnsi"/>
-          <w:b w:val="false"/>
-          <w:color w:val="000000"/>
-          <w:kern w:val="0"/>
-          <w:sz w:val="28"/>
-          <w:szCs w:val="22"/>
-          <w:shd w:fill="FFFFFE" w:val="clear"/>
-          <w:lang w:val="en-US" w:eastAsia="en-US" w:bidi="gu-IN"/>
-        </w:rPr>
-        <w:t>SELECT c.customer_state,extract(year from order_purchase_timestamp) year ,extract(month from order_purchase_timestamp) month</w:t>
-      </w:r>
-    </w:p>
-    <w:p>
-      <w:pPr>
-        <w:pStyle w:val="Normal"/>
-        <w:spacing w:lineRule="atLeast" w:line="192" w:before="0" w:after="0"/>
-        <w:rPr>
-          <w:rFonts w:ascii="Times New Roman" w:hAnsi="Times New Roman" w:eastAsia="Calibri" w:cs="Shruti" w:eastAsiaTheme="minorHAnsi"/>
+          <w:b w:val="false"/>
+          <w:color w:val="auto"/>
+          <w:kern w:val="0"/>
+          <w:sz w:val="28"/>
+          <w:szCs w:val="22"/>
+          <w:shd w:fill="FFFFFE" w:val="clear"/>
+          <w:lang w:val="en-US" w:eastAsia="en-US" w:bidi="gu-IN"/>
+        </w:rPr>
+      </w:pPr>
+      <w:r>
+        <w:rPr>
+          <w:rFonts w:eastAsia="Calibri" w:cs="Shruti" w:eastAsiaTheme="minorHAnsi"/>
+          <w:b w:val="false"/>
+          <w:color w:val="000000"/>
+          <w:kern w:val="0"/>
+          <w:sz w:val="28"/>
+          <w:szCs w:val="22"/>
+          <w:shd w:fill="FFFFFE" w:val="clear"/>
+          <w:lang w:val="en-US" w:eastAsia="en-US" w:bidi="gu-IN"/>
+        </w:rPr>
+        <w:t>SELECT c.customer_state, extract(year from order_purchase_timestamp) year ,extract(month from order_purchase_timestamp) month</w:t>
+      </w:r>
+    </w:p>
+    <w:p>
+      <w:pPr>
+        <w:pStyle w:val="Normal"/>
+        <w:spacing w:lineRule="atLeast" w:line="192" w:before="0" w:after="0"/>
+        <w:rPr>
+          <w:rFonts w:ascii="Times New Roman" w:hAnsi="Times New Roman" w:eastAsia="Calibri" w:cs="Shruti" w:eastAsiaTheme="minorHAnsi"/>
+          <w:b w:val="false"/>
           <w:b w:val="false"/>
           <w:color w:val="auto"/>
           <w:kern w:val="0"/>
@@ -4313,6 +5104,7 @@
         <w:rPr>
           <w:rFonts w:ascii="Times New Roman" w:hAnsi="Times New Roman" w:eastAsia="Calibri" w:cs="Shruti" w:eastAsiaTheme="minorHAnsi"/>
           <w:b w:val="false"/>
+          <w:b w:val="false"/>
           <w:color w:val="auto"/>
           <w:kern w:val="0"/>
           <w:sz w:val="28"/>
@@ -4342,6 +5134,7 @@
         <w:rPr>
           <w:rFonts w:ascii="Times New Roman" w:hAnsi="Times New Roman" w:eastAsia="Calibri" w:cs="Shruti" w:eastAsiaTheme="minorHAnsi"/>
           <w:b w:val="false"/>
+          <w:b w:val="false"/>
           <w:color w:val="auto"/>
           <w:kern w:val="0"/>
           <w:sz w:val="28"/>
@@ -4371,6 +5164,7 @@
         <w:rPr>
           <w:rFonts w:ascii="Times New Roman" w:hAnsi="Times New Roman" w:eastAsia="Calibri" w:cs="Shruti" w:eastAsiaTheme="minorHAnsi"/>
           <w:b w:val="false"/>
+          <w:b w:val="false"/>
           <w:color w:val="auto"/>
           <w:kern w:val="0"/>
           <w:sz w:val="28"/>
@@ -4400,6 +5194,7 @@
         <w:rPr>
           <w:rFonts w:ascii="Times New Roman" w:hAnsi="Times New Roman" w:eastAsia="Calibri" w:cs="Shruti" w:eastAsiaTheme="minorHAnsi"/>
           <w:b w:val="false"/>
+          <w:b w:val="false"/>
           <w:color w:val="auto"/>
           <w:kern w:val="0"/>
           <w:sz w:val="28"/>
@@ -4429,6 +5224,7 @@
         <w:rPr>
           <w:rFonts w:ascii="Times New Roman" w:hAnsi="Times New Roman" w:eastAsia="Calibri" w:cs="Shruti" w:eastAsiaTheme="minorHAnsi"/>
           <w:b w:val="false"/>
+          <w:b w:val="false"/>
           <w:color w:val="auto"/>
           <w:kern w:val="0"/>
           <w:sz w:val="28"/>
@@ -4458,6 +5254,7 @@
         <w:rPr>
           <w:rFonts w:ascii="Times New Roman" w:hAnsi="Times New Roman" w:eastAsia="Calibri" w:cs="Shruti" w:eastAsiaTheme="minorHAnsi"/>
           <w:b w:val="false"/>
+          <w:b w:val="false"/>
           <w:color w:val="auto"/>
           <w:kern w:val="0"/>
           <w:sz w:val="28"/>
@@ -4487,6 +5284,7 @@
         <w:rPr>
           <w:rFonts w:ascii="Roboto Mono;Consolas;Courier New;monospace" w:hAnsi="Roboto Mono;Consolas;Courier New;monospace"/>
           <w:b w:val="false"/>
+          <w:b w:val="false"/>
           <w:color w:val="000000"/>
           <w:sz w:val="14"/>
           <w:shd w:fill="FFFFFE" w:val="clear"/>
@@ -4509,19 +5307,14 @@
         <w:rPr>
           <w:rFonts w:ascii="Roboto Mono;Consolas;Courier New;monospace" w:hAnsi="Roboto Mono;Consolas;Courier New;monospace"/>
           <w:b w:val="false"/>
+          <w:b w:val="false"/>
           <w:color w:val="000000"/>
           <w:sz w:val="14"/>
           <w:shd w:fill="FFFFFE" w:val="clear"/>
         </w:rPr>
       </w:pPr>
       <w:r>
-        <w:rPr>
-          <w:rFonts w:ascii="Roboto Mono;Consolas;Courier New;monospace" w:hAnsi="Roboto Mono;Consolas;Courier New;monospace"/>
-          <w:b w:val="false"/>
-          <w:color w:val="000000"/>
-          <w:sz w:val="14"/>
-          <w:shd w:fill="FFFFFE" w:val="clear"/>
-        </w:rPr>
+        <w:rPr/>
         <w:drawing>
           <wp:inline distT="0" distB="0" distL="0" distR="0">
             <wp:extent cx="4053840" cy="3299460"/>
@@ -4597,6 +5390,7 @@
         <w:rPr>
           <w:rFonts w:ascii="Times New Roman" w:hAnsi="Times New Roman" w:eastAsia="Calibri" w:cs="Shruti" w:eastAsiaTheme="minorHAnsi"/>
           <w:b w:val="false"/>
+          <w:b w:val="false"/>
           <w:color w:val="auto"/>
           <w:kern w:val="0"/>
           <w:sz w:val="28"/>
@@ -4626,6 +5420,7 @@
         <w:rPr>
           <w:rFonts w:ascii="Times New Roman" w:hAnsi="Times New Roman" w:eastAsia="Calibri" w:cs="Shruti" w:eastAsiaTheme="minorHAnsi"/>
           <w:b w:val="false"/>
+          <w:b w:val="false"/>
           <w:color w:val="auto"/>
           <w:kern w:val="0"/>
           <w:sz w:val="28"/>
@@ -4655,6 +5450,7 @@
         <w:rPr>
           <w:rFonts w:ascii="Times New Roman" w:hAnsi="Times New Roman" w:eastAsia="Calibri" w:cs="Shruti" w:eastAsiaTheme="minorHAnsi"/>
           <w:b w:val="false"/>
+          <w:b w:val="false"/>
           <w:color w:val="auto"/>
           <w:kern w:val="0"/>
           <w:sz w:val="28"/>
@@ -4684,6 +5480,7 @@
         <w:rPr>
           <w:rFonts w:ascii="Times New Roman" w:hAnsi="Times New Roman" w:eastAsia="Calibri" w:cs="Shruti" w:eastAsiaTheme="minorHAnsi"/>
           <w:b w:val="false"/>
+          <w:b w:val="false"/>
           <w:color w:val="auto"/>
           <w:kern w:val="0"/>
           <w:sz w:val="28"/>
@@ -4713,6 +5510,7 @@
         <w:rPr>
           <w:rFonts w:ascii="Times New Roman" w:hAnsi="Times New Roman" w:eastAsia="Calibri" w:cs="Shruti" w:eastAsiaTheme="minorHAnsi"/>
           <w:b w:val="false"/>
+          <w:b w:val="false"/>
           <w:color w:val="auto"/>
           <w:kern w:val="0"/>
           <w:sz w:val="28"/>
@@ -4741,6 +5539,7 @@
         <w:rPr>
           <w:rFonts w:ascii="Roboto Mono;Consolas;Courier New;monospace" w:hAnsi="Roboto Mono;Consolas;Courier New;monospace"/>
           <w:b w:val="false"/>
+          <w:b w:val="false"/>
           <w:color w:val="000000"/>
           <w:sz w:val="14"/>
           <w:shd w:fill="FFFFFE" w:val="clear"/>
@@ -4755,7 +5554,7 @@
           <w:shd w:fill="FFFFFE" w:val="clear"/>
         </w:rPr>
         <w:drawing>
-          <wp:anchor behindDoc="0" distT="0" distB="0" distL="0" distR="0" simplePos="0" locked="0" layoutInCell="0" allowOverlap="1" relativeHeight="14">
+          <wp:anchor behindDoc="0" distT="0" distB="0" distL="0" distR="0" simplePos="0" locked="0" layoutInCell="0" allowOverlap="1" relativeHeight="28">
             <wp:simplePos x="0" y="0"/>
             <wp:positionH relativeFrom="column">
               <wp:align>center</wp:align>
@@ -4817,7 +5616,7 @@
           <w:ilvl w:val="0"/>
           <w:numId w:val="0"/>
         </w:numPr>
-        <w:ind w:hanging="0"/>
+        <w:ind w:left="0" w:hanging="0"/>
         <w:rPr>
           <w:rFonts w:ascii="Cooper Black" w:hAnsi="Cooper Black" w:eastAsia="宋体" w:cs="Shruti" w:cstheme="majorBidi" w:eastAsiaTheme="majorEastAsia"/>
           <w:b/>
@@ -4834,11 +5633,7 @@
       <w:bookmarkEnd w:id="10"/>
       <w:r>
         <w:rPr/>
-        <w:t>4.</w:t>
-      </w:r>
-      <w:r>
-        <w:rPr/>
-        <w:t>Impact on Economy: Analyze the money movement by e-commerce by looking at order prices, freight and others.</w:t>
+        <w:t>4.Impact on Economy: Analyze the money movement by e-commerce by looking at order prices, freight and others.</w:t>
       </w:r>
     </w:p>
     <w:p>
@@ -4848,25 +5643,22 @@
           <w:ilvl w:val="0"/>
           <w:numId w:val="0"/>
         </w:numPr>
-        <w:ind w:hanging="0"/>
+        <w:ind w:left="0" w:hanging="0"/>
         <w:rPr/>
       </w:pPr>
       <w:bookmarkStart w:id="11" w:name="__RefHeading___Toc79_1618691585"/>
       <w:bookmarkEnd w:id="11"/>
       <w:r>
         <w:rPr/>
-        <w:t xml:space="preserve">1. </w:t>
-      </w:r>
-      <w:r>
-        <w:rPr/>
-        <w:t>Get % increase in cost of orders from 2017 to 2018 (include months between Jan to Aug only) - You can use “payment_value” column in payments table</w:t>
-      </w:r>
-    </w:p>
-    <w:p>
-      <w:pPr>
-        <w:pStyle w:val="Normal"/>
-        <w:rPr>
-          <w:rFonts w:ascii="Times New Roman" w:hAnsi="Times New Roman" w:eastAsia="Calibri" w:cs="Shruti" w:eastAsiaTheme="minorHAnsi"/>
+        <w:t>1. Get % increase in cost of orders from 2017 to 2018 (include months between Jan to Aug only) - You can use “payment_value” column in payments table</w:t>
+      </w:r>
+    </w:p>
+    <w:p>
+      <w:pPr>
+        <w:pStyle w:val="Normal"/>
+        <w:rPr>
+          <w:rFonts w:ascii="Times New Roman" w:hAnsi="Times New Roman" w:eastAsia="Calibri" w:cs="Shruti" w:eastAsiaTheme="minorHAnsi"/>
+          <w:b w:val="false"/>
           <w:b w:val="false"/>
           <w:color w:val="auto"/>
           <w:kern w:val="0"/>
@@ -4897,6 +5689,7 @@
         <w:rPr>
           <w:rFonts w:ascii="Times New Roman" w:hAnsi="Times New Roman" w:eastAsia="Calibri" w:cs="Shruti" w:eastAsiaTheme="minorHAnsi"/>
           <w:b w:val="false"/>
+          <w:b w:val="false"/>
           <w:color w:val="auto"/>
           <w:kern w:val="0"/>
           <w:sz w:val="28"/>
@@ -4939,6 +5732,7 @@
         <w:rPr>
           <w:rFonts w:ascii="Times New Roman" w:hAnsi="Times New Roman" w:eastAsia="Calibri" w:cs="Shruti" w:eastAsiaTheme="minorHAnsi"/>
           <w:b w:val="false"/>
+          <w:b w:val="false"/>
           <w:color w:val="auto"/>
           <w:kern w:val="0"/>
           <w:sz w:val="28"/>
@@ -4981,6 +5775,7 @@
         <w:rPr>
           <w:rFonts w:ascii="Times New Roman" w:hAnsi="Times New Roman" w:eastAsia="Calibri" w:cs="Shruti" w:eastAsiaTheme="minorHAnsi"/>
           <w:b w:val="false"/>
+          <w:b w:val="false"/>
           <w:color w:val="auto"/>
           <w:kern w:val="0"/>
           <w:sz w:val="28"/>
@@ -5023,6 +5818,7 @@
         <w:rPr>
           <w:rFonts w:ascii="Times New Roman" w:hAnsi="Times New Roman" w:eastAsia="Calibri" w:cs="Shruti" w:eastAsiaTheme="minorHAnsi"/>
           <w:b w:val="false"/>
+          <w:b w:val="false"/>
           <w:color w:val="auto"/>
           <w:kern w:val="0"/>
           <w:sz w:val="28"/>
@@ -5065,6 +5861,7 @@
         <w:rPr>
           <w:rFonts w:ascii="Times New Roman" w:hAnsi="Times New Roman" w:eastAsia="Calibri" w:cs="Shruti" w:eastAsiaTheme="minorHAnsi"/>
           <w:b w:val="false"/>
+          <w:b w:val="false"/>
           <w:color w:val="auto"/>
           <w:kern w:val="0"/>
           <w:sz w:val="28"/>
@@ -5107,6 +5904,7 @@
         <w:rPr>
           <w:rFonts w:ascii="Times New Roman" w:hAnsi="Times New Roman" w:eastAsia="Calibri" w:cs="Shruti" w:eastAsiaTheme="minorHAnsi"/>
           <w:b w:val="false"/>
+          <w:b w:val="false"/>
           <w:color w:val="auto"/>
           <w:kern w:val="0"/>
           <w:sz w:val="28"/>
@@ -5141,13 +5939,27 @@
         </w:rPr>
         <w:t>(SUM(payment_value) - LAG(SUM(payment_value)) OVER (PARTITION BY EXTRACT(year FROM order_purchase_timestamp) ORDER BY EXTRACT(month FROM order_purchase_timestamp))) / LAG(SUM(payment_value)) OVER (PARTITION BY EXTRACT(year FROM order_purchase_timestamp) ORDER BY EXTRACT(month FROM order_purchase_timestamp)) * 100 END percentage_increase</w:t>
       </w:r>
-    </w:p>
-    <w:p>
-      <w:pPr>
-        <w:pStyle w:val="Normal"/>
-        <w:spacing w:lineRule="atLeast" w:line="192" w:before="0" w:after="0"/>
-        <w:rPr>
-          <w:rFonts w:ascii="Times New Roman" w:hAnsi="Times New Roman" w:eastAsia="Calibri" w:cs="Shruti" w:eastAsiaTheme="minorHAnsi"/>
+      <w:r>
+        <w:rPr>
+          <w:rFonts w:eastAsia="Calibri" w:cs="Shruti" w:eastAsiaTheme="minorHAnsi"/>
+          <w:b w:val="false"/>
+          <w:color w:val="000000"/>
+          <w:kern w:val="0"/>
+          <w:sz w:val="28"/>
+          <w:szCs w:val="22"/>
+          <w:shd w:fill="FFFFFE" w:val="clear"/>
+          <w:lang w:val="en-US" w:eastAsia="en-US" w:bidi="gu-IN"/>
+        </w:rPr>
+        <w:t xml:space="preserve"> </w:t>
+      </w:r>
+    </w:p>
+    <w:p>
+      <w:pPr>
+        <w:pStyle w:val="Normal"/>
+        <w:spacing w:lineRule="atLeast" w:line="192" w:before="0" w:after="0"/>
+        <w:rPr>
+          <w:rFonts w:ascii="Times New Roman" w:hAnsi="Times New Roman" w:eastAsia="Calibri" w:cs="Shruti" w:eastAsiaTheme="minorHAnsi"/>
+          <w:b w:val="false"/>
           <w:b w:val="false"/>
           <w:color w:val="auto"/>
           <w:kern w:val="0"/>
@@ -5178,6 +5990,7 @@
         <w:rPr>
           <w:rFonts w:ascii="Times New Roman" w:hAnsi="Times New Roman" w:eastAsia="Calibri" w:cs="Shruti" w:eastAsiaTheme="minorHAnsi"/>
           <w:b w:val="false"/>
+          <w:b w:val="false"/>
           <w:color w:val="auto"/>
           <w:kern w:val="0"/>
           <w:sz w:val="28"/>
@@ -5207,6 +6020,7 @@
         <w:rPr>
           <w:rFonts w:ascii="Times New Roman" w:hAnsi="Times New Roman" w:eastAsia="Calibri" w:cs="Shruti" w:eastAsiaTheme="minorHAnsi"/>
           <w:b w:val="false"/>
+          <w:b w:val="false"/>
           <w:color w:val="auto"/>
           <w:kern w:val="0"/>
           <w:sz w:val="28"/>
@@ -5236,6 +6050,7 @@
         <w:rPr>
           <w:rFonts w:ascii="Times New Roman" w:hAnsi="Times New Roman" w:eastAsia="Calibri" w:cs="Shruti" w:eastAsiaTheme="minorHAnsi"/>
           <w:b w:val="false"/>
+          <w:b w:val="false"/>
           <w:color w:val="auto"/>
           <w:kern w:val="0"/>
           <w:sz w:val="28"/>
@@ -5265,6 +6080,7 @@
         <w:rPr>
           <w:rFonts w:ascii="Times New Roman" w:hAnsi="Times New Roman" w:eastAsia="Calibri" w:cs="Shruti" w:eastAsiaTheme="minorHAnsi"/>
           <w:b w:val="false"/>
+          <w:b w:val="false"/>
           <w:color w:val="auto"/>
           <w:kern w:val="0"/>
           <w:sz w:val="28"/>
@@ -5293,52 +6109,45 @@
         <w:rPr>
           <w:rFonts w:ascii="Times New Roman" w:hAnsi="Times New Roman" w:eastAsia="Calibri" w:cs="Shruti" w:eastAsiaTheme="minorHAnsi"/>
           <w:b w:val="false"/>
-          <w:color w:val="auto"/>
-          <w:kern w:val="0"/>
-          <w:sz w:val="28"/>
-          <w:szCs w:val="22"/>
-          <w:shd w:fill="FFFFFE" w:val="clear"/>
-          <w:lang w:val="en-US" w:eastAsia="en-US" w:bidi="gu-IN"/>
-        </w:rPr>
-      </w:pPr>
-      <w:r>
-        <w:rPr>
-          <w:rFonts w:eastAsia="Calibri" w:cs="Shruti" w:eastAsiaTheme="minorHAnsi"/>
-          <w:b w:val="false"/>
-          <w:color w:val="000000"/>
-          <w:kern w:val="0"/>
-          <w:sz w:val="28"/>
-          <w:szCs w:val="22"/>
-          <w:shd w:fill="FFFFFE" w:val="clear"/>
-          <w:lang w:val="en-US" w:eastAsia="en-US" w:bidi="gu-IN"/>
-        </w:rPr>
-      </w:r>
-    </w:p>
-    <w:p>
-      <w:pPr>
-        <w:pStyle w:val="Normal"/>
-        <w:rPr>
-          <w:rFonts w:ascii="Times New Roman" w:hAnsi="Times New Roman" w:eastAsia="Calibri" w:cs="Shruti" w:eastAsiaTheme="minorHAnsi"/>
-          <w:b w:val="false"/>
-          <w:color w:val="auto"/>
-          <w:kern w:val="0"/>
-          <w:sz w:val="28"/>
-          <w:szCs w:val="22"/>
-          <w:shd w:fill="FFFFFE" w:val="clear"/>
-          <w:lang w:val="en-US" w:eastAsia="en-US" w:bidi="gu-IN"/>
-        </w:rPr>
-      </w:pPr>
-      <w:r>
-        <w:rPr>
-          <w:rFonts w:eastAsia="Calibri" w:cs="Shruti" w:eastAsiaTheme="minorHAnsi"/>
-          <w:b w:val="false"/>
-          <w:color w:val="000000"/>
-          <w:kern w:val="0"/>
-          <w:sz w:val="28"/>
-          <w:szCs w:val="22"/>
-          <w:shd w:fill="FFFFFE" w:val="clear"/>
-          <w:lang w:val="en-US" w:eastAsia="en-US" w:bidi="gu-IN"/>
-        </w:rPr>
+          <w:b w:val="false"/>
+          <w:color w:val="auto"/>
+          <w:kern w:val="0"/>
+          <w:sz w:val="28"/>
+          <w:szCs w:val="22"/>
+          <w:shd w:fill="FFFFFE" w:val="clear"/>
+          <w:lang w:val="en-US" w:eastAsia="en-US" w:bidi="gu-IN"/>
+        </w:rPr>
+      </w:pPr>
+      <w:r>
+        <w:rPr>
+          <w:rFonts w:eastAsia="Calibri" w:cs="Shruti" w:eastAsiaTheme="minorHAnsi"/>
+          <w:b w:val="false"/>
+          <w:color w:val="000000"/>
+          <w:kern w:val="0"/>
+          <w:sz w:val="28"/>
+          <w:szCs w:val="22"/>
+          <w:shd w:fill="FFFFFE" w:val="clear"/>
+          <w:lang w:val="en-US" w:eastAsia="en-US" w:bidi="gu-IN"/>
+        </w:rPr>
+      </w:r>
+    </w:p>
+    <w:p>
+      <w:pPr>
+        <w:pStyle w:val="Normal"/>
+        <w:rPr>
+          <w:rFonts w:ascii="Times New Roman" w:hAnsi="Times New Roman" w:eastAsia="Calibri" w:cs="Shruti" w:eastAsiaTheme="minorHAnsi"/>
+          <w:b w:val="false"/>
+          <w:b w:val="false"/>
+          <w:color w:val="auto"/>
+          <w:kern w:val="0"/>
+          <w:sz w:val="28"/>
+          <w:szCs w:val="22"/>
+          <w:shd w:fill="FFFFFE" w:val="clear"/>
+          <w:lang w:val="en-US" w:eastAsia="en-US" w:bidi="gu-IN"/>
+        </w:rPr>
+      </w:pPr>
+      <w:r>
+        <w:rPr/>
         <w:drawing>
           <wp:inline distT="0" distB="0" distL="0" distR="0">
             <wp:extent cx="4899660" cy="2872740"/>
@@ -5384,6 +6193,7 @@
         <w:rPr>
           <w:rFonts w:ascii="Times New Roman" w:hAnsi="Times New Roman" w:eastAsia="Calibri" w:cs="Shruti" w:eastAsiaTheme="minorHAnsi"/>
           <w:b w:val="false"/>
+          <w:b w:val="false"/>
           <w:color w:val="auto"/>
           <w:kern w:val="0"/>
           <w:sz w:val="28"/>
@@ -5412,25 +6222,22 @@
           <w:ilvl w:val="0"/>
           <w:numId w:val="0"/>
         </w:numPr>
-        <w:ind w:hanging="0"/>
+        <w:ind w:left="0" w:hanging="0"/>
         <w:rPr/>
       </w:pPr>
       <w:bookmarkStart w:id="12" w:name="__RefHeading___Toc81_1618691585"/>
       <w:bookmarkEnd w:id="12"/>
       <w:r>
         <w:rPr/>
-        <w:t xml:space="preserve">2. </w:t>
-      </w:r>
-      <w:r>
-        <w:rPr/>
-        <w:t>Mean &amp; Sum of price and freight value by customer state</w:t>
-      </w:r>
-    </w:p>
-    <w:p>
-      <w:pPr>
-        <w:pStyle w:val="Normal"/>
-        <w:rPr>
-          <w:rFonts w:ascii="Times New Roman" w:hAnsi="Times New Roman" w:eastAsia="Calibri" w:cs="Shruti" w:eastAsiaTheme="minorHAnsi"/>
+        <w:t>2. Mean &amp; Sum of price and freight value by customer state</w:t>
+      </w:r>
+    </w:p>
+    <w:p>
+      <w:pPr>
+        <w:pStyle w:val="Normal"/>
+        <w:rPr>
+          <w:rFonts w:ascii="Times New Roman" w:hAnsi="Times New Roman" w:eastAsia="Calibri" w:cs="Shruti" w:eastAsiaTheme="minorHAnsi"/>
+          <w:b w:val="false"/>
           <w:b w:val="false"/>
           <w:color w:val="auto"/>
           <w:kern w:val="0"/>
@@ -5461,6 +6268,7 @@
         <w:rPr>
           <w:rFonts w:ascii="Times New Roman" w:hAnsi="Times New Roman" w:eastAsia="Calibri" w:cs="Shruti" w:eastAsiaTheme="minorHAnsi"/>
           <w:b w:val="false"/>
+          <w:b w:val="false"/>
           <w:color w:val="auto"/>
           <w:kern w:val="0"/>
           <w:sz w:val="28"/>
@@ -5489,6 +6297,7 @@
         <w:spacing w:lineRule="atLeast" w:line="192" w:before="0" w:after="0"/>
         <w:rPr>
           <w:rFonts w:ascii="Times New Roman" w:hAnsi="Times New Roman" w:eastAsia="Calibri" w:cs="Shruti" w:eastAsiaTheme="minorHAnsi"/>
+          <w:b w:val="false"/>
           <w:b w:val="false"/>
           <w:color w:val="auto"/>
           <w:kern w:val="0"/>
@@ -5603,6 +6412,7 @@
         <w:rPr>
           <w:rFonts w:ascii="Times New Roman" w:hAnsi="Times New Roman" w:eastAsia="Calibri" w:cs="Shruti" w:eastAsiaTheme="minorHAnsi"/>
           <w:b w:val="false"/>
+          <w:b w:val="false"/>
           <w:color w:val="auto"/>
           <w:kern w:val="0"/>
           <w:sz w:val="28"/>
@@ -5630,6 +6440,7 @@
         <w:pStyle w:val="Normal"/>
         <w:rPr>
           <w:rFonts w:ascii="Times New Roman" w:hAnsi="Times New Roman" w:eastAsia="Calibri" w:cs="Shruti" w:eastAsiaTheme="minorHAnsi"/>
+          <w:b w:val="false"/>
           <w:b w:val="false"/>
           <w:color w:val="auto"/>
           <w:kern w:val="0"/>
@@ -5719,7 +6530,7 @@
         <w:pStyle w:val="Heading2"/>
         <w:numPr>
           <w:ilvl w:val="2"/>
-          <w:numId w:val="6"/>
+          <w:numId w:val="5"/>
         </w:numPr>
         <w:rPr/>
       </w:pPr>
@@ -5737,6 +6548,7 @@
         <w:rPr>
           <w:rFonts w:ascii="Times New Roman" w:hAnsi="Times New Roman" w:eastAsia="Calibri" w:cs="Shruti" w:eastAsiaTheme="minorHAnsi"/>
           <w:b w:val="false"/>
+          <w:b w:val="false"/>
           <w:color w:val="auto"/>
           <w:kern w:val="0"/>
           <w:sz w:val="28"/>
@@ -5765,6 +6577,7 @@
         <w:spacing w:lineRule="atLeast" w:line="192" w:before="0" w:after="0"/>
         <w:rPr>
           <w:rFonts w:ascii="Times New Roman" w:hAnsi="Times New Roman" w:eastAsia="Calibri" w:cs="Shruti" w:eastAsiaTheme="minorHAnsi"/>
+          <w:b w:val="false"/>
           <w:b w:val="false"/>
           <w:color w:val="auto"/>
           <w:kern w:val="0"/>
@@ -5847,7 +6660,7 @@
         <w:pStyle w:val="Heading2"/>
         <w:numPr>
           <w:ilvl w:val="2"/>
-          <w:numId w:val="6"/>
+          <w:numId w:val="5"/>
         </w:numPr>
         <w:rPr/>
       </w:pPr>
@@ -5865,6 +6678,7 @@
         <w:rPr>
           <w:rFonts w:ascii="Times New Roman" w:hAnsi="Times New Roman" w:eastAsia="Calibri" w:cs="Shruti" w:eastAsiaTheme="minorHAnsi"/>
           <w:b w:val="false"/>
+          <w:b w:val="false"/>
           <w:color w:val="auto"/>
           <w:kern w:val="0"/>
           <w:sz w:val="28"/>
@@ -5893,6 +6707,7 @@
         <w:spacing w:lineRule="atLeast" w:line="192" w:before="0" w:after="0"/>
         <w:rPr>
           <w:rFonts w:ascii="Times New Roman" w:hAnsi="Times New Roman" w:eastAsia="Calibri" w:cs="Shruti" w:eastAsiaTheme="minorHAnsi"/>
+          <w:b w:val="false"/>
           <w:b w:val="false"/>
           <w:color w:val="auto"/>
           <w:kern w:val="0"/>
@@ -5993,6 +6808,7 @@
         <w:rPr>
           <w:rFonts w:ascii="Times New Roman" w:hAnsi="Times New Roman" w:eastAsia="Calibri" w:cs="Shruti" w:eastAsiaTheme="minorHAnsi"/>
           <w:b w:val="false"/>
+          <w:b w:val="false"/>
           <w:color w:val="auto"/>
           <w:kern w:val="0"/>
           <w:sz w:val="28"/>
@@ -6022,6 +6838,7 @@
         <w:rPr>
           <w:rFonts w:ascii="Times New Roman" w:hAnsi="Times New Roman" w:eastAsia="Calibri" w:cs="Shruti" w:eastAsiaTheme="minorHAnsi"/>
           <w:b w:val="false"/>
+          <w:b w:val="false"/>
           <w:color w:val="auto"/>
           <w:kern w:val="0"/>
           <w:sz w:val="28"/>
@@ -6051,6 +6868,7 @@
         <w:rPr>
           <w:rFonts w:ascii="Times New Roman" w:hAnsi="Times New Roman" w:eastAsia="Calibri" w:cs="Shruti" w:eastAsiaTheme="minorHAnsi"/>
           <w:b w:val="false"/>
+          <w:b w:val="false"/>
           <w:color w:val="auto"/>
           <w:kern w:val="0"/>
           <w:sz w:val="28"/>
@@ -6091,6 +6909,7 @@
         <w:pStyle w:val="Normal"/>
         <w:rPr>
           <w:rFonts w:ascii="Times New Roman" w:hAnsi="Times New Roman" w:eastAsia="Calibri" w:cs="Shruti" w:eastAsiaTheme="minorHAnsi"/>
+          <w:b w:val="false"/>
           <w:b w:val="false"/>
           <w:color w:val="auto"/>
           <w:kern w:val="0"/>
@@ -6198,6 +7017,7 @@
         <w:rPr>
           <w:rFonts w:ascii="Times New Roman" w:hAnsi="Times New Roman" w:eastAsia="Calibri" w:cs="Shruti" w:eastAsiaTheme="minorHAnsi"/>
           <w:b w:val="false"/>
+          <w:b w:val="false"/>
           <w:color w:val="auto"/>
           <w:kern w:val="0"/>
           <w:sz w:val="28"/>
@@ -6227,6 +7047,7 @@
         <w:rPr>
           <w:rFonts w:ascii="Times New Roman" w:hAnsi="Times New Roman" w:eastAsia="Calibri" w:cs="Shruti" w:eastAsiaTheme="minorHAnsi"/>
           <w:b w:val="false"/>
+          <w:b w:val="false"/>
           <w:color w:val="auto"/>
           <w:kern w:val="0"/>
           <w:sz w:val="28"/>
@@ -6255,6 +7076,7 @@
         <w:spacing w:lineRule="atLeast" w:line="192" w:before="0" w:after="0"/>
         <w:rPr>
           <w:rFonts w:ascii="Times New Roman" w:hAnsi="Times New Roman" w:eastAsia="Calibri" w:cs="Shruti" w:eastAsiaTheme="minorHAnsi"/>
+          <w:b w:val="false"/>
           <w:b w:val="false"/>
           <w:color w:val="auto"/>
           <w:kern w:val="0"/>
@@ -6344,6 +7166,7 @@
         <w:rPr>
           <w:rFonts w:ascii="Times New Roman" w:hAnsi="Times New Roman" w:eastAsia="Calibri" w:cs="Shruti" w:eastAsiaTheme="minorHAnsi"/>
           <w:b w:val="false"/>
+          <w:b w:val="false"/>
           <w:color w:val="auto"/>
           <w:kern w:val="0"/>
           <w:sz w:val="28"/>
@@ -6373,6 +7196,7 @@
         <w:rPr>
           <w:rFonts w:ascii="Times New Roman" w:hAnsi="Times New Roman" w:eastAsia="Calibri" w:cs="Shruti" w:eastAsiaTheme="minorHAnsi"/>
           <w:b w:val="false"/>
+          <w:b w:val="false"/>
           <w:color w:val="auto"/>
           <w:kern w:val="0"/>
           <w:sz w:val="28"/>
@@ -6402,6 +7226,7 @@
         <w:rPr>
           <w:rFonts w:ascii="Times New Roman" w:hAnsi="Times New Roman" w:eastAsia="Calibri" w:cs="Shruti" w:eastAsiaTheme="minorHAnsi"/>
           <w:b w:val="false"/>
+          <w:b w:val="false"/>
           <w:color w:val="auto"/>
           <w:kern w:val="0"/>
           <w:sz w:val="28"/>
@@ -6442,6 +7267,7 @@
         <w:pStyle w:val="Normal"/>
         <w:rPr>
           <w:rFonts w:ascii="Times New Roman" w:hAnsi="Times New Roman" w:eastAsia="Calibri" w:cs="Shruti" w:eastAsiaTheme="minorHAnsi"/>
+          <w:b w:val="false"/>
           <w:b w:val="false"/>
           <w:color w:val="auto"/>
           <w:kern w:val="0"/>
@@ -6532,6 +7358,7 @@
         <w:rPr>
           <w:rFonts w:ascii="Times New Roman" w:hAnsi="Times New Roman" w:eastAsia="Calibri" w:cs="Shruti" w:eastAsiaTheme="minorHAnsi"/>
           <w:b w:val="false"/>
+          <w:b w:val="false"/>
           <w:color w:val="auto"/>
           <w:kern w:val="0"/>
           <w:sz w:val="28"/>
@@ -6561,6 +7388,7 @@
         <w:rPr>
           <w:rFonts w:ascii="Times New Roman" w:hAnsi="Times New Roman" w:eastAsia="Calibri" w:cs="Shruti" w:eastAsiaTheme="minorHAnsi"/>
           <w:b w:val="false"/>
+          <w:b w:val="false"/>
           <w:color w:val="auto"/>
           <w:kern w:val="0"/>
           <w:sz w:val="28"/>
@@ -6590,6 +7418,7 @@
         <w:rPr>
           <w:rFonts w:ascii="Times New Roman" w:hAnsi="Times New Roman" w:eastAsia="Calibri" w:cs="Shruti" w:eastAsiaTheme="minorHAnsi"/>
           <w:b w:val="false"/>
+          <w:b w:val="false"/>
           <w:color w:val="auto"/>
           <w:kern w:val="0"/>
           <w:sz w:val="28"/>
@@ -6631,6 +7460,7 @@
         <w:spacing w:lineRule="atLeast" w:line="192" w:before="0" w:after="0"/>
         <w:rPr>
           <w:rFonts w:ascii="Times New Roman" w:hAnsi="Times New Roman" w:eastAsia="Calibri" w:cs="Shruti" w:eastAsiaTheme="minorHAnsi"/>
+          <w:b w:val="false"/>
           <w:b w:val="false"/>
           <w:color w:val="auto"/>
           <w:kern w:val="0"/>
@@ -6705,6 +7535,7 @@
         <w:rPr>
           <w:rFonts w:ascii="Times New Roman" w:hAnsi="Times New Roman" w:eastAsia="Calibri" w:cs="Shruti" w:eastAsiaTheme="minorHAnsi"/>
           <w:b w:val="false"/>
+          <w:b w:val="false"/>
           <w:color w:val="auto"/>
           <w:kern w:val="0"/>
           <w:sz w:val="28"/>
@@ -6734,6 +7565,7 @@
         <w:rPr>
           <w:rFonts w:ascii="Times New Roman" w:hAnsi="Times New Roman" w:eastAsia="Calibri" w:cs="Shruti" w:eastAsiaTheme="minorHAnsi"/>
           <w:b w:val="false"/>
+          <w:b w:val="false"/>
           <w:color w:val="auto"/>
           <w:kern w:val="0"/>
           <w:sz w:val="28"/>
@@ -6762,6 +7594,7 @@
         <w:spacing w:lineRule="atLeast" w:line="192" w:before="0" w:after="0"/>
         <w:rPr>
           <w:rFonts w:ascii="Times New Roman" w:hAnsi="Times New Roman" w:eastAsia="Calibri" w:cs="Shruti" w:eastAsiaTheme="minorHAnsi"/>
+          <w:b w:val="false"/>
           <w:b w:val="false"/>
           <w:color w:val="auto"/>
           <w:kern w:val="0"/>
@@ -6875,6 +7708,7 @@
         <w:rPr>
           <w:rFonts w:ascii="Times New Roman" w:hAnsi="Times New Roman" w:eastAsia="Calibri" w:cs="Shruti" w:eastAsiaTheme="minorHAnsi"/>
           <w:b w:val="false"/>
+          <w:b w:val="false"/>
           <w:color w:val="auto"/>
           <w:kern w:val="0"/>
           <w:sz w:val="28"/>
@@ -6904,6 +7738,7 @@
         <w:rPr>
           <w:rFonts w:ascii="Times New Roman" w:hAnsi="Times New Roman" w:eastAsia="Calibri" w:cs="Shruti" w:eastAsiaTheme="minorHAnsi"/>
           <w:b w:val="false"/>
+          <w:b w:val="false"/>
           <w:color w:val="auto"/>
           <w:kern w:val="0"/>
           <w:sz w:val="28"/>
@@ -6933,6 +7768,7 @@
         <w:rPr>
           <w:rFonts w:ascii="Times New Roman" w:hAnsi="Times New Roman" w:eastAsia="Calibri" w:cs="Shruti" w:eastAsiaTheme="minorHAnsi"/>
           <w:b w:val="false"/>
+          <w:b w:val="false"/>
           <w:color w:val="auto"/>
           <w:kern w:val="0"/>
           <w:sz w:val="28"/>
@@ -6973,6 +7809,7 @@
         <w:pStyle w:val="Normal"/>
         <w:rPr>
           <w:rFonts w:ascii="Roboto Mono;Consolas;Courier New;monospace" w:hAnsi="Roboto Mono;Consolas;Courier New;monospace"/>
+          <w:b w:val="false"/>
           <w:b w:val="false"/>
           <w:color w:val="F4511E"/>
           <w:sz w:val="14"/>
@@ -6980,8 +7817,10 @@
       </w:pPr>
       <w:r>
         <w:rPr>
-          <w:color w:val="000000"/>
-          <w:shd w:fill="FFFFFE" w:val="clear"/>
+          <w:rFonts w:ascii="Roboto Mono;Consolas;Courier New;monospace" w:hAnsi="Roboto Mono;Consolas;Courier New;monospace"/>
+          <w:b w:val="false"/>
+          <w:color w:val="F4511E"/>
+          <w:sz w:val="14"/>
         </w:rPr>
       </w:r>
     </w:p>
@@ -7037,6 +7876,7 @@
         <w:rPr>
           <w:rFonts w:ascii="Times New Roman" w:hAnsi="Times New Roman" w:eastAsia="Calibri" w:cs="Shruti" w:eastAsiaTheme="minorHAnsi"/>
           <w:b w:val="false"/>
+          <w:b w:val="false"/>
           <w:color w:val="auto"/>
           <w:kern w:val="0"/>
           <w:sz w:val="28"/>
@@ -7066,6 +7906,7 @@
         <w:rPr>
           <w:rFonts w:ascii="Times New Roman" w:hAnsi="Times New Roman" w:eastAsia="Calibri" w:cs="Shruti" w:eastAsiaTheme="minorHAnsi"/>
           <w:b w:val="false"/>
+          <w:b w:val="false"/>
           <w:color w:val="auto"/>
           <w:kern w:val="0"/>
           <w:sz w:val="28"/>
@@ -7095,6 +7936,7 @@
         <w:rPr>
           <w:rFonts w:ascii="Times New Roman" w:hAnsi="Times New Roman" w:eastAsia="Calibri" w:cs="Shruti" w:eastAsiaTheme="minorHAnsi"/>
           <w:b w:val="false"/>
+          <w:b w:val="false"/>
           <w:color w:val="auto"/>
           <w:kern w:val="0"/>
           <w:sz w:val="28"/>
@@ -7135,6 +7977,7 @@
         <w:pStyle w:val="Normal"/>
         <w:rPr>
           <w:rFonts w:ascii="Times New Roman" w:hAnsi="Times New Roman" w:eastAsia="Calibri" w:cs="Shruti" w:eastAsiaTheme="minorHAnsi"/>
+          <w:b w:val="false"/>
           <w:b w:val="false"/>
           <w:color w:val="auto"/>
           <w:kern w:val="0"/>
@@ -7247,6 +8090,7 @@
         <w:rPr>
           <w:rFonts w:ascii="Times New Roman" w:hAnsi="Times New Roman" w:eastAsia="Calibri" w:cs="Shruti" w:eastAsiaTheme="minorHAnsi"/>
           <w:b w:val="false"/>
+          <w:b w:val="false"/>
           <w:color w:val="auto"/>
           <w:kern w:val="0"/>
           <w:sz w:val="28"/>
@@ -7276,6 +8120,7 @@
         <w:rPr>
           <w:rFonts w:ascii="Times New Roman" w:hAnsi="Times New Roman" w:eastAsia="Calibri" w:cs="Shruti" w:eastAsiaTheme="minorHAnsi"/>
           <w:b w:val="false"/>
+          <w:b w:val="false"/>
           <w:color w:val="auto"/>
           <w:kern w:val="0"/>
           <w:sz w:val="28"/>
@@ -7318,6 +8163,7 @@
         <w:rPr>
           <w:rFonts w:ascii="Times New Roman" w:hAnsi="Times New Roman" w:eastAsia="Calibri" w:cs="Shruti" w:eastAsiaTheme="minorHAnsi"/>
           <w:b w:val="false"/>
+          <w:b w:val="false"/>
           <w:color w:val="auto"/>
           <w:kern w:val="0"/>
           <w:sz w:val="28"/>
@@ -7360,6 +8206,7 @@
         <w:rPr>
           <w:rFonts w:ascii="Times New Roman" w:hAnsi="Times New Roman" w:eastAsia="Calibri" w:cs="Shruti" w:eastAsiaTheme="minorHAnsi"/>
           <w:b w:val="false"/>
+          <w:b w:val="false"/>
           <w:color w:val="auto"/>
           <w:kern w:val="0"/>
           <w:sz w:val="28"/>
@@ -7402,6 +8249,7 @@
         <w:rPr>
           <w:rFonts w:ascii="Times New Roman" w:hAnsi="Times New Roman" w:eastAsia="Calibri" w:cs="Shruti" w:eastAsiaTheme="minorHAnsi"/>
           <w:b w:val="false"/>
+          <w:b w:val="false"/>
           <w:color w:val="auto"/>
           <w:kern w:val="0"/>
           <w:sz w:val="28"/>
@@ -7444,6 +8292,7 @@
         <w:rPr>
           <w:rFonts w:ascii="Times New Roman" w:hAnsi="Times New Roman" w:eastAsia="Calibri" w:cs="Shruti" w:eastAsiaTheme="minorHAnsi"/>
           <w:b w:val="false"/>
+          <w:b w:val="false"/>
           <w:color w:val="auto"/>
           <w:kern w:val="0"/>
           <w:sz w:val="28"/>
@@ -7473,6 +8322,7 @@
         <w:rPr>
           <w:rFonts w:ascii="Times New Roman" w:hAnsi="Times New Roman" w:eastAsia="Calibri" w:cs="Shruti" w:eastAsiaTheme="minorHAnsi"/>
           <w:b w:val="false"/>
+          <w:b w:val="false"/>
           <w:color w:val="auto"/>
           <w:kern w:val="0"/>
           <w:sz w:val="28"/>
@@ -7502,6 +8352,7 @@
         <w:rPr>
           <w:rFonts w:ascii="Times New Roman" w:hAnsi="Times New Roman" w:eastAsia="Calibri" w:cs="Shruti" w:eastAsiaTheme="minorHAnsi"/>
           <w:b w:val="false"/>
+          <w:b w:val="false"/>
           <w:color w:val="auto"/>
           <w:kern w:val="0"/>
           <w:sz w:val="28"/>
@@ -7544,6 +8395,7 @@
         <w:rPr>
           <w:rFonts w:ascii="Times New Roman" w:hAnsi="Times New Roman" w:eastAsia="Calibri" w:cs="Shruti" w:eastAsiaTheme="minorHAnsi"/>
           <w:b w:val="false"/>
+          <w:b w:val="false"/>
           <w:color w:val="auto"/>
           <w:kern w:val="0"/>
           <w:sz w:val="28"/>
@@ -7585,6 +8437,7 @@
         <w:spacing w:lineRule="atLeast" w:line="192" w:before="0" w:after="0"/>
         <w:rPr>
           <w:rFonts w:ascii="Times New Roman" w:hAnsi="Times New Roman" w:eastAsia="Calibri" w:cs="Shruti" w:eastAsiaTheme="minorHAnsi"/>
+          <w:b w:val="false"/>
           <w:b w:val="false"/>
           <w:color w:val="auto"/>
           <w:kern w:val="0"/>
@@ -7698,6 +8551,7 @@
         <w:rPr>
           <w:rFonts w:ascii="Times New Roman" w:hAnsi="Times New Roman" w:eastAsia="Calibri" w:cs="Shruti" w:eastAsiaTheme="minorHAnsi"/>
           <w:b w:val="false"/>
+          <w:b w:val="false"/>
           <w:color w:val="auto"/>
           <w:kern w:val="0"/>
           <w:sz w:val="28"/>
@@ -7727,6 +8581,7 @@
         <w:rPr>
           <w:rFonts w:ascii="Times New Roman" w:hAnsi="Times New Roman" w:eastAsia="Calibri" w:cs="Shruti" w:eastAsiaTheme="minorHAnsi"/>
           <w:b w:val="false"/>
+          <w:b w:val="false"/>
           <w:color w:val="auto"/>
           <w:kern w:val="0"/>
           <w:sz w:val="28"/>
@@ -7769,6 +8624,7 @@
         <w:rPr>
           <w:rFonts w:ascii="Times New Roman" w:hAnsi="Times New Roman" w:eastAsia="Calibri" w:cs="Shruti" w:eastAsiaTheme="minorHAnsi"/>
           <w:b w:val="false"/>
+          <w:b w:val="false"/>
           <w:color w:val="auto"/>
           <w:kern w:val="0"/>
           <w:sz w:val="28"/>
@@ -7811,6 +8667,7 @@
         <w:rPr>
           <w:rFonts w:ascii="Times New Roman" w:hAnsi="Times New Roman" w:eastAsia="Calibri" w:cs="Shruti" w:eastAsiaTheme="minorHAnsi"/>
           <w:b w:val="false"/>
+          <w:b w:val="false"/>
           <w:color w:val="auto"/>
           <w:kern w:val="0"/>
           <w:sz w:val="28"/>
@@ -7840,6 +8697,7 @@
         <w:rPr>
           <w:rFonts w:ascii="Times New Roman" w:hAnsi="Times New Roman" w:eastAsia="Calibri" w:cs="Shruti" w:eastAsiaTheme="minorHAnsi"/>
           <w:b w:val="false"/>
+          <w:b w:val="false"/>
           <w:color w:val="auto"/>
           <w:kern w:val="0"/>
           <w:sz w:val="28"/>
@@ -7869,6 +8727,7 @@
         <w:rPr>
           <w:rFonts w:ascii="Times New Roman" w:hAnsi="Times New Roman" w:eastAsia="Calibri" w:cs="Shruti" w:eastAsiaTheme="minorHAnsi"/>
           <w:b w:val="false"/>
+          <w:b w:val="false"/>
           <w:color w:val="auto"/>
           <w:kern w:val="0"/>
           <w:sz w:val="28"/>
@@ -7896,6 +8755,7 @@
         <w:pStyle w:val="Normal"/>
         <w:rPr>
           <w:rFonts w:ascii="Times New Roman" w:hAnsi="Times New Roman" w:eastAsia="Calibri" w:cs="Shruti" w:eastAsiaTheme="minorHAnsi"/>
+          <w:b w:val="false"/>
           <w:b w:val="false"/>
           <w:color w:val="auto"/>
           <w:kern w:val="0"/>
@@ -8057,7 +8917,7 @@
       <w:lvlJc w:val="left"/>
       <w:pPr>
         <w:tabs>
-          <w:tab w:val="num" w:pos="709"/>
+          <w:tab w:val="num" w:pos="0"/>
         </w:tabs>
         <w:ind w:left="709" w:hanging="0"/>
       </w:pPr>
@@ -8071,7 +8931,7 @@
       <w:lvlJc w:val="left"/>
       <w:pPr>
         <w:tabs>
-          <w:tab w:val="num" w:pos="1418"/>
+          <w:tab w:val="num" w:pos="0"/>
         </w:tabs>
         <w:ind w:left="1418" w:hanging="0"/>
       </w:pPr>
@@ -8557,125 +9417,6 @@
     <w:lvl w:ilvl="1">
       <w:start w:val="1"/>
       <w:numFmt w:val="decimal"/>
-      <w:lvlText w:val="%2."/>
-      <w:lvlJc w:val="left"/>
-      <w:pPr>
-        <w:tabs>
-          <w:tab w:val="num" w:pos="1080"/>
-        </w:tabs>
-        <w:ind w:left="1080" w:hanging="360"/>
-      </w:pPr>
-      <w:rPr/>
-    </w:lvl>
-    <w:lvl w:ilvl="2">
-      <w:start w:val="1"/>
-      <w:numFmt w:val="decimal"/>
-      <w:lvlText w:val="%3."/>
-      <w:lvlJc w:val="left"/>
-      <w:pPr>
-        <w:tabs>
-          <w:tab w:val="num" w:pos="1440"/>
-        </w:tabs>
-        <w:ind w:left="1440" w:hanging="360"/>
-      </w:pPr>
-      <w:rPr/>
-    </w:lvl>
-    <w:lvl w:ilvl="3">
-      <w:start w:val="1"/>
-      <w:numFmt w:val="decimal"/>
-      <w:lvlText w:val="%4."/>
-      <w:lvlJc w:val="left"/>
-      <w:pPr>
-        <w:tabs>
-          <w:tab w:val="num" w:pos="1800"/>
-        </w:tabs>
-        <w:ind w:left="1800" w:hanging="360"/>
-      </w:pPr>
-      <w:rPr/>
-    </w:lvl>
-    <w:lvl w:ilvl="4">
-      <w:start w:val="1"/>
-      <w:numFmt w:val="decimal"/>
-      <w:lvlText w:val="%5."/>
-      <w:lvlJc w:val="left"/>
-      <w:pPr>
-        <w:tabs>
-          <w:tab w:val="num" w:pos="2160"/>
-        </w:tabs>
-        <w:ind w:left="2160" w:hanging="360"/>
-      </w:pPr>
-      <w:rPr/>
-    </w:lvl>
-    <w:lvl w:ilvl="5">
-      <w:start w:val="1"/>
-      <w:numFmt w:val="decimal"/>
-      <w:lvlText w:val="%6."/>
-      <w:lvlJc w:val="left"/>
-      <w:pPr>
-        <w:tabs>
-          <w:tab w:val="num" w:pos="2520"/>
-        </w:tabs>
-        <w:ind w:left="2520" w:hanging="360"/>
-      </w:pPr>
-      <w:rPr/>
-    </w:lvl>
-    <w:lvl w:ilvl="6">
-      <w:start w:val="1"/>
-      <w:numFmt w:val="decimal"/>
-      <w:lvlText w:val="%7."/>
-      <w:lvlJc w:val="left"/>
-      <w:pPr>
-        <w:tabs>
-          <w:tab w:val="num" w:pos="2880"/>
-        </w:tabs>
-        <w:ind w:left="2880" w:hanging="360"/>
-      </w:pPr>
-      <w:rPr/>
-    </w:lvl>
-    <w:lvl w:ilvl="7">
-      <w:start w:val="1"/>
-      <w:numFmt w:val="decimal"/>
-      <w:lvlText w:val="%8."/>
-      <w:lvlJc w:val="left"/>
-      <w:pPr>
-        <w:tabs>
-          <w:tab w:val="num" w:pos="3240"/>
-        </w:tabs>
-        <w:ind w:left="3240" w:hanging="360"/>
-      </w:pPr>
-      <w:rPr/>
-    </w:lvl>
-    <w:lvl w:ilvl="8">
-      <w:start w:val="1"/>
-      <w:numFmt w:val="decimal"/>
-      <w:lvlText w:val="%9."/>
-      <w:lvlJc w:val="left"/>
-      <w:pPr>
-        <w:tabs>
-          <w:tab w:val="num" w:pos="3600"/>
-        </w:tabs>
-        <w:ind w:left="3600" w:hanging="360"/>
-      </w:pPr>
-      <w:rPr/>
-    </w:lvl>
-  </w:abstractNum>
-  <w:abstractNum w:abstractNumId="6">
-    <w:lvl w:ilvl="0">
-      <w:start w:val="1"/>
-      <w:numFmt w:val="decimal"/>
-      <w:lvlText w:val="%1."/>
-      <w:lvlJc w:val="left"/>
-      <w:pPr>
-        <w:tabs>
-          <w:tab w:val="num" w:pos="720"/>
-        </w:tabs>
-        <w:ind w:left="720" w:hanging="360"/>
-      </w:pPr>
-      <w:rPr/>
-    </w:lvl>
-    <w:lvl w:ilvl="1">
-      <w:start w:val="1"/>
-      <w:numFmt w:val="decimal"/>
       <w:lvlText w:val="%1.%2."/>
       <w:lvlJc w:val="left"/>
       <w:pPr>
@@ -8790,7 +9531,7 @@
       </w:rPr>
     </w:lvl>
   </w:abstractNum>
-  <w:abstractNum w:abstractNumId="7">
+  <w:abstractNum w:abstractNumId="6">
     <w:lvl w:ilvl="0">
       <w:start w:val="1"/>
       <w:numFmt w:val="none"/>
@@ -8926,9 +9667,6 @@
   </w:num>
   <w:num w:numId="6">
     <w:abstractNumId w:val="6"/>
-  </w:num>
-  <w:num w:numId="7">
-    <w:abstractNumId w:val="7"/>
   </w:num>
 </w:numbering>
 </file>

</xml_diff>